<commit_message>
added testprotocoll to documentation
</commit_message>
<xml_diff>
--- a/Dokumentation/Gut Oriol Dokumentation RestaurantPlanner.docx
+++ b/Dokumentation/Gut Oriol Dokumentation RestaurantPlanner.docx
@@ -10,11 +10,13 @@
           <w:docPartUnique/>
         </w:docPartObj>
       </w:sdtPr>
+      <w:sdtEndPr/>
       <w:sdtContent>
         <w:p>
           <w:r>
             <w:rPr>
               <w:noProof/>
+              <w:lang w:eastAsia="de-CH"/>
             </w:rPr>
             <mc:AlternateContent>
               <mc:Choice Requires="wpg">
@@ -220,7 +222,7 @@
                                 <a:avLst/>
                               </a:prstGeom>
                               <a:blipFill>
-                                <a:blip r:embed="rId7"/>
+                                <a:blip r:embed="rId9"/>
                                 <a:stretch>
                                   <a:fillRect r="-7574"/>
                                 </a:stretch>
@@ -272,7 +274,7 @@
                       <v:path arrowok="t" o:connecttype="custom" o:connectlocs="0,0;7315200,0;7315200,1130373;3620757,733885;0,1092249;0,0" o:connectangles="0,0,0,0,0,0"/>
                     </v:shape>
                     <v:rect id="Rechteck 151" o:spid="_x0000_s1028" style="position:absolute;width:73152;height:12161;visibility:visible;mso-wrap-style:square;v-text-anchor:middle" o:gfxdata="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" stroked="f" strokeweight="1pt">
-                      <v:fill r:id="rId8" o:title="" recolor="t" rotate="t" type="frame"/>
+                      <v:fill r:id="rId10" o:title="" recolor="t" rotate="t" type="frame"/>
                     </v:rect>
                     <w10:wrap anchorx="page" anchory="page"/>
                   </v:group>
@@ -283,6 +285,7 @@
           <w:r>
             <w:rPr>
               <w:noProof/>
+              <w:lang w:eastAsia="de-CH"/>
             </w:rPr>
             <mc:AlternateContent>
               <mc:Choice Requires="wps">
@@ -356,6 +359,7 @@
                                   <w:dataBinding w:prefixMappings="xmlns:ns0='http://purl.org/dc/elements/1.1/' xmlns:ns1='http://schemas.openxmlformats.org/package/2006/metadata/core-properties' " w:xpath="/ns1:coreProperties[1]/ns0:creator[1]" w:storeItemID="{6C3C8BC8-F283-45AE-878A-BAB7291924A1}"/>
                                   <w:text/>
                                 </w:sdtPr>
+                                <w:sdtEndPr/>
                                 <w:sdtContent>
                                   <w:p>
                                     <w:pPr>
@@ -401,6 +405,7 @@
                                     <w:dataBinding w:prefixMappings="xmlns:ns0='http://schemas.microsoft.com/office/2006/coverPageProps' " w:xpath="/ns0:CoverPageProperties[1]/ns0:CompanyEmail[1]" w:storeItemID="{55AF091B-3C7A-41E3-B477-F2FDAA23CFDA}"/>
                                     <w:text/>
                                   </w:sdtPr>
+                                  <w:sdtEndPr/>
                                   <w:sdtContent>
                                     <w:r>
                                       <w:rPr>
@@ -455,6 +460,7 @@
                             <w:dataBinding w:prefixMappings="xmlns:ns0='http://purl.org/dc/elements/1.1/' xmlns:ns1='http://schemas.openxmlformats.org/package/2006/metadata/core-properties' " w:xpath="/ns1:coreProperties[1]/ns0:creator[1]" w:storeItemID="{6C3C8BC8-F283-45AE-878A-BAB7291924A1}"/>
                             <w:text/>
                           </w:sdtPr>
+                          <w:sdtEndPr/>
                           <w:sdtContent>
                             <w:p>
                               <w:pPr>
@@ -500,6 +506,7 @@
                               <w:dataBinding w:prefixMappings="xmlns:ns0='http://schemas.microsoft.com/office/2006/coverPageProps' " w:xpath="/ns0:CoverPageProperties[1]/ns0:CompanyEmail[1]" w:storeItemID="{55AF091B-3C7A-41E3-B477-F2FDAA23CFDA}"/>
                               <w:text/>
                             </w:sdtPr>
+                            <w:sdtEndPr/>
                             <w:sdtContent>
                               <w:r>
                                 <w:rPr>
@@ -523,6 +530,7 @@
           <w:r>
             <w:rPr>
               <w:noProof/>
+              <w:lang w:eastAsia="de-CH"/>
             </w:rPr>
             <mc:AlternateContent>
               <mc:Choice Requires="wps">
@@ -613,10 +621,10 @@
                                   <w:alias w:val="Exposee"/>
                                   <w:tag w:val=""/>
                                   <w:id w:val="1375273687"/>
-                                  <w:showingPlcHdr/>
                                   <w:dataBinding w:prefixMappings="xmlns:ns0='http://schemas.microsoft.com/office/2006/coverPageProps' " w:xpath="/ns0:CoverPageProperties[1]/ns0:Abstract[1]" w:storeItemID="{55AF091B-3C7A-41E3-B477-F2FDAA23CFDA}"/>
                                   <w:text w:multiLine="1"/>
                                 </w:sdtPr>
+                                <w:sdtEndPr/>
                                 <w:sdtContent>
                                   <w:p>
                                     <w:pPr>
@@ -633,26 +641,8 @@
                                         <w:color w:val="595959" w:themeColor="text1" w:themeTint="A6"/>
                                         <w:sz w:val="20"/>
                                         <w:szCs w:val="20"/>
-                                        <w:lang w:val="de-DE"/>
                                       </w:rPr>
-                                      <w:t xml:space="preserve">[Fesseln Sie Ihre Leser mit einem ansprechenden Exposee. Normalerweise ist dies eine kurze Zusammenfassung des Dokuments. </w:t>
-                                    </w:r>
-                                    <w:r>
-                                      <w:rPr>
-                                        <w:color w:val="595959" w:themeColor="text1" w:themeTint="A6"/>
-                                        <w:sz w:val="20"/>
-                                        <w:szCs w:val="20"/>
-                                      </w:rPr>
-                                      <w:br/>
-                                    </w:r>
-                                    <w:r>
-                                      <w:rPr>
-                                        <w:color w:val="595959" w:themeColor="text1" w:themeTint="A6"/>
-                                        <w:sz w:val="20"/>
-                                        <w:szCs w:val="20"/>
-                                        <w:lang w:val="de-DE"/>
-                                      </w:rPr>
-                                      <w:t>Wenn Sie Ihre Inhalte hinzufügen möchten, einfach hier klicken und mit der Eingabe beginnen.]</w:t>
+                                      <w:t>Eine einfache Web Applikation die es einem oder mehrere Restaurants ermöglich ihre Menüs, Gerichte und Getränke digital zu erfassen. Ausserdem bietet es die Möglichkeit Tageskarten nach einem spezifischen Menü auszuwählen.</w:t>
                                     </w:r>
                                   </w:p>
                                 </w:sdtContent>
@@ -712,10 +702,10 @@
                             <w:alias w:val="Exposee"/>
                             <w:tag w:val=""/>
                             <w:id w:val="1375273687"/>
-                            <w:showingPlcHdr/>
                             <w:dataBinding w:prefixMappings="xmlns:ns0='http://schemas.microsoft.com/office/2006/coverPageProps' " w:xpath="/ns0:CoverPageProperties[1]/ns0:Abstract[1]" w:storeItemID="{55AF091B-3C7A-41E3-B477-F2FDAA23CFDA}"/>
                             <w:text w:multiLine="1"/>
                           </w:sdtPr>
+                          <w:sdtEndPr/>
                           <w:sdtContent>
                             <w:p>
                               <w:pPr>
@@ -732,26 +722,8 @@
                                   <w:color w:val="595959" w:themeColor="text1" w:themeTint="A6"/>
                                   <w:sz w:val="20"/>
                                   <w:szCs w:val="20"/>
-                                  <w:lang w:val="de-DE"/>
                                 </w:rPr>
-                                <w:t xml:space="preserve">[Fesseln Sie Ihre Leser mit einem ansprechenden Exposee. Normalerweise ist dies eine kurze Zusammenfassung des Dokuments. </w:t>
-                              </w:r>
-                              <w:r>
-                                <w:rPr>
-                                  <w:color w:val="595959" w:themeColor="text1" w:themeTint="A6"/>
-                                  <w:sz w:val="20"/>
-                                  <w:szCs w:val="20"/>
-                                </w:rPr>
-                                <w:br/>
-                              </w:r>
-                              <w:r>
-                                <w:rPr>
-                                  <w:color w:val="595959" w:themeColor="text1" w:themeTint="A6"/>
-                                  <w:sz w:val="20"/>
-                                  <w:szCs w:val="20"/>
-                                  <w:lang w:val="de-DE"/>
-                                </w:rPr>
-                                <w:t>Wenn Sie Ihre Inhalte hinzufügen möchten, einfach hier klicken und mit der Eingabe beginnen.]</w:t>
+                                <w:t>Eine einfache Web Applikation die es einem oder mehrere Restaurants ermöglich ihre Menüs, Gerichte und Getränke digital zu erfassen. Ausserdem bietet es die Möglichkeit Tageskarten nach einem spezifischen Menü auszuwählen.</w:t>
                               </w:r>
                             </w:p>
                           </w:sdtContent>
@@ -767,6 +739,7 @@
           <w:r>
             <w:rPr>
               <w:noProof/>
+              <w:lang w:eastAsia="de-CH"/>
             </w:rPr>
             <mc:AlternateContent>
               <mc:Choice Requires="wps">
@@ -881,6 +854,7 @@
                                   <w:dataBinding w:prefixMappings="xmlns:ns0='http://purl.org/dc/elements/1.1/' xmlns:ns1='http://schemas.openxmlformats.org/package/2006/metadata/core-properties' " w:xpath="/ns1:coreProperties[1]/ns0:subject[1]" w:storeItemID="{6C3C8BC8-F283-45AE-878A-BAB7291924A1}"/>
                                   <w:text/>
                                 </w:sdtPr>
+                                <w:sdtEndPr/>
                                 <w:sdtContent>
                                   <w:p>
                                     <w:pPr>
@@ -982,6 +956,7 @@
                             <w:dataBinding w:prefixMappings="xmlns:ns0='http://purl.org/dc/elements/1.1/' xmlns:ns1='http://schemas.openxmlformats.org/package/2006/metadata/core-properties' " w:xpath="/ns1:coreProperties[1]/ns0:subject[1]" w:storeItemID="{6C3C8BC8-F283-45AE-878A-BAB7291924A1}"/>
                             <w:text/>
                           </w:sdtPr>
+                          <w:sdtEndPr/>
                           <w:sdtContent>
                             <w:p>
                               <w:pPr>
@@ -1023,7 +998,11 @@
     <w:sdt>
       <w:sdtPr>
         <w:rPr>
-          <w:lang w:val="de-DE"/>
+          <w:rFonts w:asciiTheme="minorHAnsi" w:eastAsiaTheme="minorHAnsi" w:hAnsiTheme="minorHAnsi" w:cstheme="minorBidi"/>
+          <w:color w:val="auto"/>
+          <w:sz w:val="24"/>
+          <w:szCs w:val="22"/>
+          <w:lang w:val="de-DE" w:eastAsia="en-US"/>
         </w:rPr>
         <w:id w:val="1686089206"/>
         <w:docPartObj>
@@ -1033,13 +1012,8 @@
       </w:sdtPr>
       <w:sdtEndPr>
         <w:rPr>
-          <w:rFonts w:asciiTheme="minorHAnsi" w:eastAsiaTheme="minorHAnsi" w:hAnsiTheme="minorHAnsi" w:cstheme="minorBidi"/>
           <w:b/>
           <w:bCs/>
-          <w:color w:val="auto"/>
-          <w:sz w:val="24"/>
-          <w:szCs w:val="22"/>
-          <w:lang w:eastAsia="en-US"/>
         </w:rPr>
       </w:sdtEndPr>
       <w:sdtContent>
@@ -1077,7 +1051,7 @@
           <w:r>
             <w:fldChar w:fldCharType="separate"/>
           </w:r>
-          <w:hyperlink w:anchor="_Toc496868181" w:history="1">
+          <w:hyperlink w:anchor="_Toc498688786" w:history="1">
             <w:r>
               <w:rPr>
                 <w:rStyle w:val="Hyperlink"/>
@@ -1120,7 +1094,7 @@
                 <w:noProof/>
                 <w:webHidden/>
               </w:rPr>
-              <w:instrText xml:space="preserve"> PAGEREF _Toc496868181 \h </w:instrText>
+              <w:instrText xml:space="preserve"> PAGEREF _Toc498688786 \h </w:instrText>
             </w:r>
             <w:r>
               <w:rPr>
@@ -1165,7 +1139,7 @@
               <w:lang w:eastAsia="de-CH"/>
             </w:rPr>
           </w:pPr>
-          <w:hyperlink w:anchor="_Toc496868182" w:history="1">
+          <w:hyperlink w:anchor="_Toc498688787" w:history="1">
             <w:r>
               <w:rPr>
                 <w:rStyle w:val="Hyperlink"/>
@@ -1208,7 +1182,7 @@
                 <w:noProof/>
                 <w:webHidden/>
               </w:rPr>
-              <w:instrText xml:space="preserve"> PAGEREF _Toc496868182 \h </w:instrText>
+              <w:instrText xml:space="preserve"> PAGEREF _Toc498688787 \h </w:instrText>
             </w:r>
             <w:r>
               <w:rPr>
@@ -1229,6 +1203,94 @@
                 <w:webHidden/>
               </w:rPr>
               <w:t>2</w:t>
+            </w:r>
+            <w:r>
+              <w:rPr>
+                <w:noProof/>
+                <w:webHidden/>
+              </w:rPr>
+              <w:fldChar w:fldCharType="end"/>
+            </w:r>
+          </w:hyperlink>
+        </w:p>
+        <w:p>
+          <w:pPr>
+            <w:pStyle w:val="Verzeichnis1"/>
+            <w:tabs>
+              <w:tab w:val="left" w:pos="440"/>
+              <w:tab w:val="right" w:leader="dot" w:pos="9062"/>
+            </w:tabs>
+            <w:rPr>
+              <w:rFonts w:eastAsiaTheme="minorEastAsia"/>
+              <w:noProof/>
+              <w:sz w:val="22"/>
+              <w:lang w:eastAsia="de-CH"/>
+            </w:rPr>
+          </w:pPr>
+          <w:hyperlink w:anchor="_Toc498688788" w:history="1">
+            <w:r>
+              <w:rPr>
+                <w:rStyle w:val="Hyperlink"/>
+                <w:noProof/>
+              </w:rPr>
+              <w:t>3.</w:t>
+            </w:r>
+            <w:r>
+              <w:rPr>
+                <w:rFonts w:eastAsiaTheme="minorEastAsia"/>
+                <w:noProof/>
+                <w:sz w:val="22"/>
+                <w:lang w:eastAsia="de-CH"/>
+              </w:rPr>
+              <w:tab/>
+            </w:r>
+            <w:r>
+              <w:rPr>
+                <w:rStyle w:val="Hyperlink"/>
+                <w:noProof/>
+              </w:rPr>
+              <w:t>Use Cases</w:t>
+            </w:r>
+            <w:r>
+              <w:rPr>
+                <w:noProof/>
+                <w:webHidden/>
+              </w:rPr>
+              <w:tab/>
+            </w:r>
+            <w:r>
+              <w:rPr>
+                <w:noProof/>
+                <w:webHidden/>
+              </w:rPr>
+              <w:fldChar w:fldCharType="begin"/>
+            </w:r>
+            <w:r>
+              <w:rPr>
+                <w:noProof/>
+                <w:webHidden/>
+              </w:rPr>
+              <w:instrText xml:space="preserve"> PAGEREF _Toc498688788 \h </w:instrText>
+            </w:r>
+            <w:r>
+              <w:rPr>
+                <w:noProof/>
+                <w:webHidden/>
+              </w:rPr>
+            </w:r>
+            <w:r>
+              <w:rPr>
+                <w:noProof/>
+                <w:webHidden/>
+              </w:rPr>
+              <w:fldChar w:fldCharType="separate"/>
+            </w:r>
+            <w:r>
+              <w:rPr>
+                <w:noProof/>
+                <w:webHidden/>
+              </w:rPr>
+              <w:t>3</w:t>
             </w:r>
             <w:r>
               <w:rPr>
@@ -1253,7 +1315,7 @@
               <w:lang w:eastAsia="de-CH"/>
             </w:rPr>
           </w:pPr>
-          <w:hyperlink w:anchor="_Toc496868183" w:history="1">
+          <w:hyperlink w:anchor="_Toc498688789" w:history="1">
             <w:r>
               <w:rPr>
                 <w:rStyle w:val="Hyperlink"/>
@@ -1296,7 +1358,7 @@
                 <w:noProof/>
                 <w:webHidden/>
               </w:rPr>
-              <w:instrText xml:space="preserve"> PAGEREF _Toc496868183 \h </w:instrText>
+              <w:instrText xml:space="preserve"> PAGEREF _Toc498688789 \h </w:instrText>
             </w:r>
             <w:r>
               <w:rPr>
@@ -1316,7 +1378,7 @@
                 <w:noProof/>
                 <w:webHidden/>
               </w:rPr>
-              <w:t>2</w:t>
+              <w:t>3</w:t>
             </w:r>
             <w:r>
               <w:rPr>
@@ -1341,7 +1403,7 @@
               <w:lang w:eastAsia="de-CH"/>
             </w:rPr>
           </w:pPr>
-          <w:hyperlink w:anchor="_Toc496868184" w:history="1">
+          <w:hyperlink w:anchor="_Toc498688790" w:history="1">
             <w:r>
               <w:rPr>
                 <w:rStyle w:val="Hyperlink"/>
@@ -1384,7 +1446,7 @@
                 <w:noProof/>
                 <w:webHidden/>
               </w:rPr>
-              <w:instrText xml:space="preserve"> PAGEREF _Toc496868184 \h </w:instrText>
+              <w:instrText xml:space="preserve"> PAGEREF _Toc498688790 \h </w:instrText>
             </w:r>
             <w:r>
               <w:rPr>
@@ -1404,7 +1466,7 @@
                 <w:noProof/>
                 <w:webHidden/>
               </w:rPr>
-              <w:t>2</w:t>
+              <w:t>3</w:t>
             </w:r>
             <w:r>
               <w:rPr>
@@ -1429,7 +1491,7 @@
               <w:lang w:eastAsia="de-CH"/>
             </w:rPr>
           </w:pPr>
-          <w:hyperlink w:anchor="_Toc496868185" w:history="1">
+          <w:hyperlink w:anchor="_Toc498688791" w:history="1">
             <w:r>
               <w:rPr>
                 <w:rStyle w:val="Hyperlink"/>
@@ -1472,7 +1534,7 @@
                 <w:noProof/>
                 <w:webHidden/>
               </w:rPr>
-              <w:instrText xml:space="preserve"> PAGEREF _Toc496868185 \h </w:instrText>
+              <w:instrText xml:space="preserve"> PAGEREF _Toc498688791 \h </w:instrText>
             </w:r>
             <w:r>
               <w:rPr>
@@ -1517,7 +1579,7 @@
               <w:lang w:eastAsia="de-CH"/>
             </w:rPr>
           </w:pPr>
-          <w:hyperlink w:anchor="_Toc496868186" w:history="1">
+          <w:hyperlink w:anchor="_Toc498688792" w:history="1">
             <w:r>
               <w:rPr>
                 <w:rStyle w:val="Hyperlink"/>
@@ -1560,7 +1622,7 @@
                 <w:noProof/>
                 <w:webHidden/>
               </w:rPr>
-              <w:instrText xml:space="preserve"> PAGEREF _Toc496868186 \h </w:instrText>
+              <w:instrText xml:space="preserve"> PAGEREF _Toc498688792 \h </w:instrText>
             </w:r>
             <w:r>
               <w:rPr>
@@ -1580,7 +1642,7 @@
                 <w:noProof/>
                 <w:webHidden/>
               </w:rPr>
-              <w:t>4</w:t>
+              <w:t>5</w:t>
             </w:r>
             <w:r>
               <w:rPr>
@@ -1605,7 +1667,7 @@
               <w:lang w:eastAsia="de-CH"/>
             </w:rPr>
           </w:pPr>
-          <w:hyperlink w:anchor="_Toc496868187" w:history="1">
+          <w:hyperlink w:anchor="_Toc498688793" w:history="1">
             <w:r>
               <w:rPr>
                 <w:rStyle w:val="Hyperlink"/>
@@ -1648,7 +1710,7 @@
                 <w:noProof/>
                 <w:webHidden/>
               </w:rPr>
-              <w:instrText xml:space="preserve"> PAGEREF _Toc496868187 \h </w:instrText>
+              <w:instrText xml:space="preserve"> PAGEREF _Toc498688793 \h </w:instrText>
             </w:r>
             <w:r>
               <w:rPr>
@@ -1668,7 +1730,7 @@
                 <w:noProof/>
                 <w:webHidden/>
               </w:rPr>
-              <w:t>5</w:t>
+              <w:t>6</w:t>
             </w:r>
             <w:r>
               <w:rPr>
@@ -1693,7 +1755,7 @@
               <w:lang w:eastAsia="de-CH"/>
             </w:rPr>
           </w:pPr>
-          <w:hyperlink w:anchor="_Toc496868188" w:history="1">
+          <w:hyperlink w:anchor="_Toc498688794" w:history="1">
             <w:r>
               <w:rPr>
                 <w:rStyle w:val="Hyperlink"/>
@@ -1715,6 +1777,452 @@
                 <w:rStyle w:val="Hyperlink"/>
                 <w:noProof/>
               </w:rPr>
+              <w:t>Testprotokoll</w:t>
+            </w:r>
+            <w:r>
+              <w:rPr>
+                <w:noProof/>
+                <w:webHidden/>
+              </w:rPr>
+              <w:tab/>
+            </w:r>
+            <w:r>
+              <w:rPr>
+                <w:noProof/>
+                <w:webHidden/>
+              </w:rPr>
+              <w:fldChar w:fldCharType="begin"/>
+            </w:r>
+            <w:r>
+              <w:rPr>
+                <w:noProof/>
+                <w:webHidden/>
+              </w:rPr>
+              <w:instrText xml:space="preserve"> PAGEREF _Toc498688794 \h </w:instrText>
+            </w:r>
+            <w:r>
+              <w:rPr>
+                <w:noProof/>
+                <w:webHidden/>
+              </w:rPr>
+            </w:r>
+            <w:r>
+              <w:rPr>
+                <w:noProof/>
+                <w:webHidden/>
+              </w:rPr>
+              <w:fldChar w:fldCharType="separate"/>
+            </w:r>
+            <w:r>
+              <w:rPr>
+                <w:noProof/>
+                <w:webHidden/>
+              </w:rPr>
+              <w:t>6</w:t>
+            </w:r>
+            <w:r>
+              <w:rPr>
+                <w:noProof/>
+                <w:webHidden/>
+              </w:rPr>
+              <w:fldChar w:fldCharType="end"/>
+            </w:r>
+          </w:hyperlink>
+        </w:p>
+        <w:p>
+          <w:pPr>
+            <w:pStyle w:val="Verzeichnis2"/>
+            <w:tabs>
+              <w:tab w:val="left" w:pos="880"/>
+              <w:tab w:val="right" w:leader="dot" w:pos="9062"/>
+            </w:tabs>
+            <w:rPr>
+              <w:rFonts w:eastAsiaTheme="minorEastAsia"/>
+              <w:noProof/>
+              <w:sz w:val="22"/>
+              <w:lang w:eastAsia="de-CH"/>
+            </w:rPr>
+          </w:pPr>
+          <w:hyperlink w:anchor="_Toc498688795" w:history="1">
+            <w:r>
+              <w:rPr>
+                <w:rStyle w:val="Hyperlink"/>
+                <w:noProof/>
+              </w:rPr>
+              <w:t>4.1.</w:t>
+            </w:r>
+            <w:r>
+              <w:rPr>
+                <w:rFonts w:eastAsiaTheme="minorEastAsia"/>
+                <w:noProof/>
+                <w:sz w:val="22"/>
+                <w:lang w:eastAsia="de-CH"/>
+              </w:rPr>
+              <w:tab/>
+            </w:r>
+            <w:r>
+              <w:rPr>
+                <w:rStyle w:val="Hyperlink"/>
+                <w:noProof/>
+              </w:rPr>
+              <w:t>Menü erstellen</w:t>
+            </w:r>
+            <w:r>
+              <w:rPr>
+                <w:noProof/>
+                <w:webHidden/>
+              </w:rPr>
+              <w:tab/>
+            </w:r>
+            <w:r>
+              <w:rPr>
+                <w:noProof/>
+                <w:webHidden/>
+              </w:rPr>
+              <w:fldChar w:fldCharType="begin"/>
+            </w:r>
+            <w:r>
+              <w:rPr>
+                <w:noProof/>
+                <w:webHidden/>
+              </w:rPr>
+              <w:instrText xml:space="preserve"> PAGEREF _Toc498688795 \h </w:instrText>
+            </w:r>
+            <w:r>
+              <w:rPr>
+                <w:noProof/>
+                <w:webHidden/>
+              </w:rPr>
+            </w:r>
+            <w:r>
+              <w:rPr>
+                <w:noProof/>
+                <w:webHidden/>
+              </w:rPr>
+              <w:fldChar w:fldCharType="separate"/>
+            </w:r>
+            <w:r>
+              <w:rPr>
+                <w:noProof/>
+                <w:webHidden/>
+              </w:rPr>
+              <w:t>6</w:t>
+            </w:r>
+            <w:r>
+              <w:rPr>
+                <w:noProof/>
+                <w:webHidden/>
+              </w:rPr>
+              <w:fldChar w:fldCharType="end"/>
+            </w:r>
+          </w:hyperlink>
+        </w:p>
+        <w:p>
+          <w:pPr>
+            <w:pStyle w:val="Verzeichnis2"/>
+            <w:tabs>
+              <w:tab w:val="left" w:pos="880"/>
+              <w:tab w:val="right" w:leader="dot" w:pos="9062"/>
+            </w:tabs>
+            <w:rPr>
+              <w:rFonts w:eastAsiaTheme="minorEastAsia"/>
+              <w:noProof/>
+              <w:sz w:val="22"/>
+              <w:lang w:eastAsia="de-CH"/>
+            </w:rPr>
+          </w:pPr>
+          <w:hyperlink w:anchor="_Toc498688796" w:history="1">
+            <w:r>
+              <w:rPr>
+                <w:rStyle w:val="Hyperlink"/>
+                <w:noProof/>
+                <w:lang w:val="de-DE"/>
+              </w:rPr>
+              <w:t>4.2.</w:t>
+            </w:r>
+            <w:r>
+              <w:rPr>
+                <w:rFonts w:eastAsiaTheme="minorEastAsia"/>
+                <w:noProof/>
+                <w:sz w:val="22"/>
+                <w:lang w:eastAsia="de-CH"/>
+              </w:rPr>
+              <w:tab/>
+            </w:r>
+            <w:r>
+              <w:rPr>
+                <w:rStyle w:val="Hyperlink"/>
+                <w:noProof/>
+                <w:lang w:val="de-DE"/>
+              </w:rPr>
+              <w:t>Gericht abspeichern</w:t>
+            </w:r>
+            <w:r>
+              <w:rPr>
+                <w:noProof/>
+                <w:webHidden/>
+              </w:rPr>
+              <w:tab/>
+            </w:r>
+            <w:r>
+              <w:rPr>
+                <w:noProof/>
+                <w:webHidden/>
+              </w:rPr>
+              <w:fldChar w:fldCharType="begin"/>
+            </w:r>
+            <w:r>
+              <w:rPr>
+                <w:noProof/>
+                <w:webHidden/>
+              </w:rPr>
+              <w:instrText xml:space="preserve"> PAGEREF _Toc498688796 \h </w:instrText>
+            </w:r>
+            <w:r>
+              <w:rPr>
+                <w:noProof/>
+                <w:webHidden/>
+              </w:rPr>
+            </w:r>
+            <w:r>
+              <w:rPr>
+                <w:noProof/>
+                <w:webHidden/>
+              </w:rPr>
+              <w:fldChar w:fldCharType="separate"/>
+            </w:r>
+            <w:r>
+              <w:rPr>
+                <w:noProof/>
+                <w:webHidden/>
+              </w:rPr>
+              <w:t>6</w:t>
+            </w:r>
+            <w:r>
+              <w:rPr>
+                <w:noProof/>
+                <w:webHidden/>
+              </w:rPr>
+              <w:fldChar w:fldCharType="end"/>
+            </w:r>
+          </w:hyperlink>
+        </w:p>
+        <w:p>
+          <w:pPr>
+            <w:pStyle w:val="Verzeichnis2"/>
+            <w:tabs>
+              <w:tab w:val="left" w:pos="880"/>
+              <w:tab w:val="right" w:leader="dot" w:pos="9062"/>
+            </w:tabs>
+            <w:rPr>
+              <w:rFonts w:eastAsiaTheme="minorEastAsia"/>
+              <w:noProof/>
+              <w:sz w:val="22"/>
+              <w:lang w:eastAsia="de-CH"/>
+            </w:rPr>
+          </w:pPr>
+          <w:hyperlink w:anchor="_Toc498688797" w:history="1">
+            <w:r>
+              <w:rPr>
+                <w:rStyle w:val="Hyperlink"/>
+                <w:noProof/>
+                <w:lang w:val="de-DE"/>
+              </w:rPr>
+              <w:t>4.3.</w:t>
+            </w:r>
+            <w:r>
+              <w:rPr>
+                <w:rFonts w:eastAsiaTheme="minorEastAsia"/>
+                <w:noProof/>
+                <w:sz w:val="22"/>
+                <w:lang w:eastAsia="de-CH"/>
+              </w:rPr>
+              <w:tab/>
+            </w:r>
+            <w:r>
+              <w:rPr>
+                <w:rStyle w:val="Hyperlink"/>
+                <w:noProof/>
+                <w:lang w:val="de-DE"/>
+              </w:rPr>
+              <w:t>Getränk abspeichern</w:t>
+            </w:r>
+            <w:r>
+              <w:rPr>
+                <w:noProof/>
+                <w:webHidden/>
+              </w:rPr>
+              <w:tab/>
+            </w:r>
+            <w:r>
+              <w:rPr>
+                <w:noProof/>
+                <w:webHidden/>
+              </w:rPr>
+              <w:fldChar w:fldCharType="begin"/>
+            </w:r>
+            <w:r>
+              <w:rPr>
+                <w:noProof/>
+                <w:webHidden/>
+              </w:rPr>
+              <w:instrText xml:space="preserve"> PAGEREF _Toc498688797 \h </w:instrText>
+            </w:r>
+            <w:r>
+              <w:rPr>
+                <w:noProof/>
+                <w:webHidden/>
+              </w:rPr>
+            </w:r>
+            <w:r>
+              <w:rPr>
+                <w:noProof/>
+                <w:webHidden/>
+              </w:rPr>
+              <w:fldChar w:fldCharType="separate"/>
+            </w:r>
+            <w:r>
+              <w:rPr>
+                <w:noProof/>
+                <w:webHidden/>
+              </w:rPr>
+              <w:t>7</w:t>
+            </w:r>
+            <w:r>
+              <w:rPr>
+                <w:noProof/>
+                <w:webHidden/>
+              </w:rPr>
+              <w:fldChar w:fldCharType="end"/>
+            </w:r>
+          </w:hyperlink>
+        </w:p>
+        <w:p>
+          <w:pPr>
+            <w:pStyle w:val="Verzeichnis2"/>
+            <w:tabs>
+              <w:tab w:val="left" w:pos="880"/>
+              <w:tab w:val="right" w:leader="dot" w:pos="9062"/>
+            </w:tabs>
+            <w:rPr>
+              <w:rFonts w:eastAsiaTheme="minorEastAsia"/>
+              <w:noProof/>
+              <w:sz w:val="22"/>
+              <w:lang w:eastAsia="de-CH"/>
+            </w:rPr>
+          </w:pPr>
+          <w:hyperlink w:anchor="_Toc498688798" w:history="1">
+            <w:r>
+              <w:rPr>
+                <w:rStyle w:val="Hyperlink"/>
+                <w:noProof/>
+                <w:lang w:val="de-DE"/>
+              </w:rPr>
+              <w:t>4.4.</w:t>
+            </w:r>
+            <w:r>
+              <w:rPr>
+                <w:rFonts w:eastAsiaTheme="minorEastAsia"/>
+                <w:noProof/>
+                <w:sz w:val="22"/>
+                <w:lang w:eastAsia="de-CH"/>
+              </w:rPr>
+              <w:tab/>
+            </w:r>
+            <w:r>
+              <w:rPr>
+                <w:rStyle w:val="Hyperlink"/>
+                <w:noProof/>
+                <w:lang w:val="de-DE"/>
+              </w:rPr>
+              <w:t>Tageskarte erstellen</w:t>
+            </w:r>
+            <w:r>
+              <w:rPr>
+                <w:noProof/>
+                <w:webHidden/>
+              </w:rPr>
+              <w:tab/>
+            </w:r>
+            <w:r>
+              <w:rPr>
+                <w:noProof/>
+                <w:webHidden/>
+              </w:rPr>
+              <w:fldChar w:fldCharType="begin"/>
+            </w:r>
+            <w:r>
+              <w:rPr>
+                <w:noProof/>
+                <w:webHidden/>
+              </w:rPr>
+              <w:instrText xml:space="preserve"> PAGEREF _Toc498688798 \h </w:instrText>
+            </w:r>
+            <w:r>
+              <w:rPr>
+                <w:noProof/>
+                <w:webHidden/>
+              </w:rPr>
+            </w:r>
+            <w:r>
+              <w:rPr>
+                <w:noProof/>
+                <w:webHidden/>
+              </w:rPr>
+              <w:fldChar w:fldCharType="separate"/>
+            </w:r>
+            <w:r>
+              <w:rPr>
+                <w:noProof/>
+                <w:webHidden/>
+              </w:rPr>
+              <w:t>7</w:t>
+            </w:r>
+            <w:r>
+              <w:rPr>
+                <w:noProof/>
+                <w:webHidden/>
+              </w:rPr>
+              <w:fldChar w:fldCharType="end"/>
+            </w:r>
+          </w:hyperlink>
+        </w:p>
+        <w:p>
+          <w:pPr>
+            <w:pStyle w:val="Verzeichnis1"/>
+            <w:tabs>
+              <w:tab w:val="left" w:pos="440"/>
+              <w:tab w:val="right" w:leader="dot" w:pos="9062"/>
+            </w:tabs>
+            <w:rPr>
+              <w:rFonts w:eastAsiaTheme="minorEastAsia"/>
+              <w:noProof/>
+              <w:sz w:val="22"/>
+              <w:lang w:eastAsia="de-CH"/>
+            </w:rPr>
+          </w:pPr>
+          <w:hyperlink w:anchor="_Toc498688799" w:history="1">
+            <w:r>
+              <w:rPr>
+                <w:rStyle w:val="Hyperlink"/>
+                <w:noProof/>
+              </w:rPr>
+              <w:t>5.</w:t>
+            </w:r>
+            <w:r>
+              <w:rPr>
+                <w:rFonts w:eastAsiaTheme="minorEastAsia"/>
+                <w:noProof/>
+                <w:sz w:val="22"/>
+                <w:lang w:eastAsia="de-CH"/>
+              </w:rPr>
+              <w:tab/>
+            </w:r>
+            <w:r>
+              <w:rPr>
+                <w:rStyle w:val="Hyperlink"/>
+                <w:noProof/>
+              </w:rPr>
               <w:t>ERD</w:t>
             </w:r>
             <w:r>
@@ -1736,7 +2244,7 @@
                 <w:noProof/>
                 <w:webHidden/>
               </w:rPr>
-              <w:instrText xml:space="preserve"> PAGEREF _Toc496868188 \h </w:instrText>
+              <w:instrText xml:space="preserve"> PAGEREF _Toc498688799 \h </w:instrText>
             </w:r>
             <w:r>
               <w:rPr>
@@ -1756,7 +2264,95 @@
                 <w:noProof/>
                 <w:webHidden/>
               </w:rPr>
-              <w:t>5</w:t>
+              <w:t>7</w:t>
+            </w:r>
+            <w:r>
+              <w:rPr>
+                <w:noProof/>
+                <w:webHidden/>
+              </w:rPr>
+              <w:fldChar w:fldCharType="end"/>
+            </w:r>
+          </w:hyperlink>
+        </w:p>
+        <w:p>
+          <w:pPr>
+            <w:pStyle w:val="Verzeichnis1"/>
+            <w:tabs>
+              <w:tab w:val="left" w:pos="440"/>
+              <w:tab w:val="right" w:leader="dot" w:pos="9062"/>
+            </w:tabs>
+            <w:rPr>
+              <w:rFonts w:eastAsiaTheme="minorEastAsia"/>
+              <w:noProof/>
+              <w:sz w:val="22"/>
+              <w:lang w:eastAsia="de-CH"/>
+            </w:rPr>
+          </w:pPr>
+          <w:hyperlink w:anchor="_Toc498688800" w:history="1">
+            <w:r>
+              <w:rPr>
+                <w:rStyle w:val="Hyperlink"/>
+                <w:noProof/>
+              </w:rPr>
+              <w:t>6.</w:t>
+            </w:r>
+            <w:r>
+              <w:rPr>
+                <w:rFonts w:eastAsiaTheme="minorEastAsia"/>
+                <w:noProof/>
+                <w:sz w:val="22"/>
+                <w:lang w:eastAsia="de-CH"/>
+              </w:rPr>
+              <w:tab/>
+            </w:r>
+            <w:r>
+              <w:rPr>
+                <w:rStyle w:val="Hyperlink"/>
+                <w:noProof/>
+              </w:rPr>
+              <w:t>Abbildungsverzeichnis</w:t>
+            </w:r>
+            <w:r>
+              <w:rPr>
+                <w:noProof/>
+                <w:webHidden/>
+              </w:rPr>
+              <w:tab/>
+            </w:r>
+            <w:r>
+              <w:rPr>
+                <w:noProof/>
+                <w:webHidden/>
+              </w:rPr>
+              <w:fldChar w:fldCharType="begin"/>
+            </w:r>
+            <w:r>
+              <w:rPr>
+                <w:noProof/>
+                <w:webHidden/>
+              </w:rPr>
+              <w:instrText xml:space="preserve"> PAGEREF _Toc498688800 \h </w:instrText>
+            </w:r>
+            <w:r>
+              <w:rPr>
+                <w:noProof/>
+                <w:webHidden/>
+              </w:rPr>
+            </w:r>
+            <w:r>
+              <w:rPr>
+                <w:noProof/>
+                <w:webHidden/>
+              </w:rPr>
+              <w:fldChar w:fldCharType="separate"/>
+            </w:r>
+            <w:r>
+              <w:rPr>
+                <w:noProof/>
+                <w:webHidden/>
+              </w:rPr>
+              <w:t>8</w:t>
             </w:r>
             <w:r>
               <w:rPr>
@@ -1783,8 +2379,6 @@
       <w:r>
         <w:br w:type="page"/>
       </w:r>
-      <w:bookmarkStart w:id="0" w:name="_GoBack"/>
-      <w:bookmarkEnd w:id="0"/>
     </w:p>
     <w:p>
       <w:pPr>
@@ -1795,12 +2389,12 @@
         </w:numPr>
         <w:outlineLvl w:val="0"/>
       </w:pPr>
-      <w:bookmarkStart w:id="1" w:name="_Toc496868181"/>
+      <w:bookmarkStart w:id="0" w:name="_Toc498688786"/>
       <w:r>
         <w:lastRenderedPageBreak/>
         <w:t>Einführung</w:t>
       </w:r>
-      <w:bookmarkEnd w:id="1"/>
+      <w:bookmarkEnd w:id="0"/>
     </w:p>
     <w:p>
       <w:r>
@@ -1816,11 +2410,67 @@
         </w:numPr>
         <w:outlineLvl w:val="0"/>
       </w:pPr>
-      <w:bookmarkStart w:id="2" w:name="_Toc496868182"/>
+      <w:bookmarkStart w:id="1" w:name="_Toc498688787"/>
       <w:r>
         <w:t>Technologie</w:t>
       </w:r>
-      <w:bookmarkEnd w:id="2"/>
+      <w:bookmarkEnd w:id="1"/>
+    </w:p>
+    <w:p>
+      <w:pPr>
+        <w:pStyle w:val="Dokberschrift1"/>
+        <w:rPr>
+          <w:sz w:val="24"/>
+        </w:rPr>
+      </w:pPr>
+      <w:r>
+        <w:rPr>
+          <w:sz w:val="24"/>
+        </w:rPr>
+        <w:t xml:space="preserve">Das Projekt wurde in der .Net Umgebung entwickelt mit ASP.Net. Zusätzlich wurde das MVC Pattern angewendet und als Unterstützung Data Transfer </w:t>
+      </w:r>
+      <w:proofErr w:type="spellStart"/>
+      <w:r>
+        <w:rPr>
+          <w:sz w:val="24"/>
+        </w:rPr>
+        <w:t>Object</w:t>
+      </w:r>
+      <w:proofErr w:type="spellEnd"/>
+      <w:r>
+        <w:rPr>
+          <w:sz w:val="24"/>
+        </w:rPr>
+        <w:t xml:space="preserve"> benutzt. Als Datenbanksystem verwende ich SQL Server 2016 (MSSQL). Für den Data </w:t>
+      </w:r>
+      <w:proofErr w:type="spellStart"/>
+      <w:r>
+        <w:rPr>
+          <w:sz w:val="24"/>
+        </w:rPr>
+        <w:t>Abstraction</w:t>
+      </w:r>
+      <w:proofErr w:type="spellEnd"/>
+      <w:r>
+        <w:rPr>
+          <w:sz w:val="24"/>
+        </w:rPr>
+        <w:t xml:space="preserve"> Layer wird Entity Framework als OR Mapper</w:t>
+      </w:r>
+      <w:r>
+        <w:footnoteReference w:id="1"/>
+      </w:r>
+      <w:r>
+        <w:rPr>
+          <w:sz w:val="24"/>
+        </w:rPr>
+        <w:t xml:space="preserve"> benutzt. </w:t>
+      </w:r>
+    </w:p>
+    <w:p>
+      <w:r>
+        <w:br w:type="page"/>
+      </w:r>
     </w:p>
     <w:p>
       <w:pPr>
@@ -1829,10 +2479,19 @@
           <w:ilvl w:val="0"/>
           <w:numId w:val="5"/>
         </w:numPr>
-      </w:pPr>
+        <w:outlineLvl w:val="0"/>
+      </w:pPr>
+      <w:bookmarkStart w:id="2" w:name="_Toc498688788"/>
+      <w:proofErr w:type="spellStart"/>
       <w:r>
-        <w:t>Use Cases</w:t>
+        <w:lastRenderedPageBreak/>
+        <w:t>Use</w:t>
       </w:r>
+      <w:proofErr w:type="spellEnd"/>
+      <w:r>
+        <w:t xml:space="preserve"> Cases</w:t>
+      </w:r>
+      <w:bookmarkEnd w:id="2"/>
     </w:p>
     <w:p>
       <w:pPr>
@@ -1843,7 +2502,7 @@
         </w:numPr>
         <w:outlineLvl w:val="1"/>
       </w:pPr>
-      <w:bookmarkStart w:id="3" w:name="_Toc496868183"/>
+      <w:bookmarkStart w:id="3" w:name="_Toc498688789"/>
       <w:r>
         <w:t>Akteur</w:t>
       </w:r>
@@ -1866,11 +2525,21 @@
         </w:numPr>
         <w:outlineLvl w:val="1"/>
       </w:pPr>
-      <w:bookmarkStart w:id="4" w:name="_Toc496868184"/>
+      <w:bookmarkStart w:id="4" w:name="_Toc498688790"/>
+      <w:proofErr w:type="spellStart"/>
       <w:r>
-        <w:t>UseCase Diagram</w:t>
+        <w:t>UseCase</w:t>
+      </w:r>
+      <w:proofErr w:type="spellEnd"/>
+      <w:r>
+        <w:t xml:space="preserve"> </w:t>
+      </w:r>
+      <w:proofErr w:type="spellStart"/>
+      <w:r>
+        <w:t>Diagram</w:t>
       </w:r>
       <w:bookmarkEnd w:id="4"/>
+      <w:proofErr w:type="spellEnd"/>
     </w:p>
     <w:p>
       <w:pPr>
@@ -1897,7 +2566,7 @@
                     <pic:cNvPicPr/>
                   </pic:nvPicPr>
                   <pic:blipFill rotWithShape="1">
-                    <a:blip r:embed="rId9">
+                    <a:blip r:embed="rId11">
                       <a:extLst>
                         <a:ext uri="{28A0092B-C50C-407E-A947-70E740481C1C}">
                           <a14:useLocalDpi xmlns:a14="http://schemas.microsoft.com/office/drawing/2010/main" val="0"/>
@@ -1935,30 +2604,35 @@
       <w:pPr>
         <w:pStyle w:val="Beschriftung"/>
       </w:pPr>
+      <w:bookmarkStart w:id="5" w:name="_Toc498688521"/>
       <w:r>
         <w:t xml:space="preserve">Abbildung </w:t>
       </w:r>
+      <w:fldSimple w:instr=" SEQ Abbildung \* ARABIC ">
+        <w:r>
+          <w:rPr>
+            <w:noProof/>
+          </w:rPr>
+          <w:t>1</w:t>
+        </w:r>
+      </w:fldSimple>
       <w:r>
-        <w:fldChar w:fldCharType="begin"/>
+        <w:t xml:space="preserve"> </w:t>
       </w:r>
+      <w:proofErr w:type="spellStart"/>
       <w:r>
-        <w:instrText xml:space="preserve"> SEQ Abbildung \* ARABIC </w:instrText>
+        <w:t>Use</w:t>
       </w:r>
+      <w:proofErr w:type="spellEnd"/>
       <w:r>
-        <w:fldChar w:fldCharType="separate"/>
+        <w:t xml:space="preserve"> Case </w:t>
       </w:r>
+      <w:proofErr w:type="spellStart"/>
       <w:r>
-        <w:rPr>
-          <w:noProof/>
-        </w:rPr>
-        <w:t>1</w:t>
+        <w:t>Diagram</w:t>
       </w:r>
-      <w:r>
-        <w:fldChar w:fldCharType="end"/>
-      </w:r>
-      <w:r>
-        <w:t xml:space="preserve"> Use Case Diagram</w:t>
-      </w:r>
+      <w:bookmarkEnd w:id="5"/>
+      <w:proofErr w:type="spellEnd"/>
     </w:p>
     <w:tbl>
       <w:tblPr>
@@ -1989,16 +2663,15 @@
                 <w:lang w:val="de-CH"/>
               </w:rPr>
             </w:pPr>
-            <w:bookmarkStart w:id="5" w:name="_Toc496868185"/>
+            <w:bookmarkStart w:id="6" w:name="_Toc498688791"/>
             <w:r>
               <w:rPr>
                 <w:rFonts w:eastAsiaTheme="minorHAnsi"/>
                 <w:lang w:val="de-CH"/>
               </w:rPr>
-              <w:lastRenderedPageBreak/>
               <w:t>Gericht abspeichern</w:t>
             </w:r>
-            <w:bookmarkEnd w:id="5"/>
+            <w:bookmarkEnd w:id="6"/>
           </w:p>
         </w:tc>
       </w:tr>
@@ -2155,13 +2828,7 @@
               <w:rPr>
                 <w:lang w:val="de-CH" w:eastAsia="de-DE"/>
               </w:rPr>
-              <w:t xml:space="preserve">Fehlermeldung da </w:t>
-            </w:r>
-            <w:r>
-              <w:rPr>
-                <w:lang w:val="de-CH" w:eastAsia="de-DE"/>
-              </w:rPr>
-              <w:t>nicht alle Pflichtfelder ausgefüllt sind.</w:t>
+              <w:t>Fehlermeldung da nicht alle Pflichtfelder ausgefüllt sind.</w:t>
             </w:r>
           </w:p>
         </w:tc>
@@ -2402,6 +3069,7 @@
               <w:rPr>
                 <w:lang w:val="de-CH" w:eastAsia="de-DE"/>
               </w:rPr>
+              <w:lastRenderedPageBreak/>
               <w:t>Strukturierte Beschreibung der Fehlerfälle</w:t>
             </w:r>
           </w:p>
@@ -2420,13 +3088,7 @@
               <w:rPr>
                 <w:lang w:val="de-CH" w:eastAsia="de-DE"/>
               </w:rPr>
-              <w:t xml:space="preserve">Fehlerfall 1: </w:t>
-            </w:r>
-            <w:r>
-              <w:rPr>
-                <w:lang w:val="de-CH" w:eastAsia="de-DE"/>
-              </w:rPr>
-              <w:t>Name leer</w:t>
+              <w:t>Fehlerfall 1: Name leer</w:t>
             </w:r>
           </w:p>
           <w:p>
@@ -2446,25 +3108,7 @@
               <w:rPr>
                 <w:lang w:val="de-CH" w:eastAsia="de-DE"/>
               </w:rPr>
-              <w:t>N</w:t>
-            </w:r>
-            <w:r>
-              <w:rPr>
-                <w:lang w:val="de-CH" w:eastAsia="de-DE"/>
-              </w:rPr>
-              <w:t>ame leer</w:t>
-            </w:r>
-            <w:r>
-              <w:rPr>
-                <w:lang w:val="de-CH" w:eastAsia="de-DE"/>
-              </w:rPr>
-              <w:t xml:space="preserve"> ge</w:t>
-            </w:r>
-            <w:r>
-              <w:rPr>
-                <w:lang w:val="de-CH" w:eastAsia="de-DE"/>
-              </w:rPr>
-              <w:t>lassen</w:t>
+              <w:t>Name leer gelassen</w:t>
             </w:r>
           </w:p>
           <w:p>
@@ -2504,19 +3148,7 @@
               <w:rPr>
                 <w:lang w:val="de-CH" w:eastAsia="de-DE"/>
               </w:rPr>
-              <w:t xml:space="preserve">Fehlermeldung: </w:t>
-            </w:r>
-            <w:r>
-              <w:rPr>
-                <w:lang w:val="de-CH" w:eastAsia="de-DE"/>
-              </w:rPr>
-              <w:t>für Pflichtfelder</w:t>
-            </w:r>
-            <w:r>
-              <w:rPr>
-                <w:lang w:val="de-CH" w:eastAsia="de-DE"/>
-              </w:rPr>
-              <w:t>.</w:t>
+              <w:t>Fehlermeldung: für Pflichtfelder.</w:t>
             </w:r>
           </w:p>
           <w:p>
@@ -2535,13 +3167,7 @@
               <w:rPr>
                 <w:lang w:val="de-CH" w:eastAsia="de-DE"/>
               </w:rPr>
-              <w:t xml:space="preserve">: </w:t>
-            </w:r>
-            <w:r>
-              <w:rPr>
-                <w:lang w:val="de-CH" w:eastAsia="de-DE"/>
-              </w:rPr>
-              <w:t>Preis leer</w:t>
+              <w:t>: Preis leer</w:t>
             </w:r>
           </w:p>
           <w:p>
@@ -2722,12 +3348,12 @@
                 <w:lang w:val="de-CH"/>
               </w:rPr>
             </w:pPr>
-            <w:bookmarkStart w:id="6" w:name="_Toc496868186"/>
+            <w:bookmarkStart w:id="7" w:name="_Toc498688792"/>
             <w:r>
               <w:lastRenderedPageBreak/>
               <w:t>Getränk abspeichern</w:t>
             </w:r>
-            <w:bookmarkEnd w:id="6"/>
+            <w:bookmarkEnd w:id="7"/>
           </w:p>
         </w:tc>
       </w:tr>
@@ -2764,13 +3390,7 @@
               <w:rPr>
                 <w:lang w:val="de-CH" w:eastAsia="de-DE"/>
               </w:rPr>
-              <w:t>Getränk</w:t>
-            </w:r>
-            <w:r>
-              <w:rPr>
-                <w:lang w:val="de-CH" w:eastAsia="de-DE"/>
-              </w:rPr>
-              <w:t xml:space="preserve"> in Datenbank abspeichern</w:t>
+              <w:t>Getränk in Datenbank abspeichern</w:t>
             </w:r>
           </w:p>
         </w:tc>
@@ -3010,19 +3630,7 @@
               <w:rPr>
                 <w:lang w:val="de-CH" w:eastAsia="de-DE"/>
               </w:rPr>
-              <w:t xml:space="preserve">Pflichtfelder für </w:t>
-            </w:r>
-            <w:r>
-              <w:rPr>
-                <w:lang w:val="de-CH" w:eastAsia="de-DE"/>
-              </w:rPr>
-              <w:t>Getränkeerfassung</w:t>
-            </w:r>
-            <w:r>
-              <w:rPr>
-                <w:lang w:val="de-CH" w:eastAsia="de-DE"/>
-              </w:rPr>
-              <w:t xml:space="preserve"> ausgefüllt</w:t>
+              <w:t>Pflichtfelder für Getränkeerfassung ausgefüllt</w:t>
             </w:r>
           </w:p>
           <w:p>
@@ -3085,19 +3693,7 @@
               <w:rPr>
                 <w:lang w:val="de-CH" w:eastAsia="de-DE"/>
               </w:rPr>
-              <w:t>Pflichtfelder für Getränk</w:t>
-            </w:r>
-            <w:r>
-              <w:rPr>
-                <w:lang w:val="de-CH" w:eastAsia="de-DE"/>
-              </w:rPr>
-              <w:t>e</w:t>
-            </w:r>
-            <w:r>
-              <w:rPr>
-                <w:lang w:val="de-CH" w:eastAsia="de-DE"/>
-              </w:rPr>
-              <w:t>erfassung ausgefüllt</w:t>
+              <w:t>Pflichtfelder für Getränkeerfassung ausgefüllt</w:t>
             </w:r>
           </w:p>
           <w:p>
@@ -3415,12 +4011,12 @@
                 <w:lang w:val="de-CH"/>
               </w:rPr>
             </w:pPr>
-            <w:bookmarkStart w:id="7" w:name="_Toc496868187"/>
+            <w:bookmarkStart w:id="8" w:name="_Toc498688793"/>
             <w:r>
               <w:lastRenderedPageBreak/>
               <w:t>Tageskarte erstellen</w:t>
             </w:r>
-            <w:bookmarkEnd w:id="7"/>
+            <w:bookmarkEnd w:id="8"/>
           </w:p>
         </w:tc>
       </w:tr>
@@ -3539,19 +4135,7 @@
               <w:rPr>
                 <w:lang w:val="de-CH" w:eastAsia="de-DE"/>
               </w:rPr>
-              <w:t xml:space="preserve">Bestätigung das </w:t>
-            </w:r>
-            <w:r>
-              <w:rPr>
-                <w:lang w:val="de-CH" w:eastAsia="de-DE"/>
-              </w:rPr>
-              <w:t>Tageskarte</w:t>
-            </w:r>
-            <w:r>
-              <w:rPr>
-                <w:lang w:val="de-CH" w:eastAsia="de-DE"/>
-              </w:rPr>
-              <w:t xml:space="preserve"> erfasst und gespeichert wurde</w:t>
+              <w:t>Bestätigung das Tageskarte erfasst und gespeichert wurde</w:t>
             </w:r>
           </w:p>
         </w:tc>
@@ -3589,13 +4173,7 @@
               <w:rPr>
                 <w:lang w:val="de-CH" w:eastAsia="de-DE"/>
               </w:rPr>
-              <w:t xml:space="preserve">Fehlermeldung </w:t>
-            </w:r>
-            <w:r>
-              <w:rPr>
-                <w:lang w:val="de-CH" w:eastAsia="de-DE"/>
-              </w:rPr>
-              <w:t>da keine Getränke und Gerichte ausgewählt wurden</w:t>
+              <w:t>Fehlermeldung da keine Getränke und Gerichte ausgewählt wurden</w:t>
             </w:r>
           </w:p>
         </w:tc>
@@ -3824,13 +4402,7 @@
               <w:rPr>
                 <w:lang w:val="de-CH" w:eastAsia="de-DE"/>
               </w:rPr>
-              <w:t xml:space="preserve">Fehlerfall 1: </w:t>
-            </w:r>
-            <w:r>
-              <w:rPr>
-                <w:lang w:val="de-CH" w:eastAsia="de-DE"/>
-              </w:rPr>
-              <w:t>Keine Felder ausgewählt</w:t>
+              <w:t>Fehlerfall 1: Keine Felder ausgewählt</w:t>
             </w:r>
           </w:p>
           <w:p>
@@ -3906,16 +4478,1352 @@
         </w:numPr>
         <w:outlineLvl w:val="0"/>
       </w:pPr>
-      <w:bookmarkStart w:id="8" w:name="_Toc496868188"/>
+      <w:bookmarkStart w:id="9" w:name="_Toc498688794"/>
+      <w:r>
+        <w:t>Testprotokoll</w:t>
+      </w:r>
+      <w:bookmarkEnd w:id="9"/>
+    </w:p>
+    <w:p>
+      <w:pPr>
+        <w:pStyle w:val="Dokberschrift2"/>
+        <w:numPr>
+          <w:ilvl w:val="1"/>
+          <w:numId w:val="5"/>
+        </w:numPr>
+        <w:spacing w:after="0" w:line="240" w:lineRule="auto"/>
+        <w:outlineLvl w:val="1"/>
+      </w:pPr>
+      <w:bookmarkStart w:id="10" w:name="_Toc498688795"/>
+      <w:r>
+        <w:t>Menü erstellen</w:t>
+      </w:r>
+      <w:bookmarkEnd w:id="10"/>
+    </w:p>
+    <w:tbl>
+      <w:tblPr>
+        <w:tblStyle w:val="Tabellenraster"/>
+        <w:tblW w:w="0" w:type="auto"/>
+        <w:tblLook w:val="04A0" w:firstRow="1" w:lastRow="0" w:firstColumn="1" w:lastColumn="0" w:noHBand="0" w:noVBand="1"/>
+      </w:tblPr>
+      <w:tblGrid>
+        <w:gridCol w:w="2703"/>
+        <w:gridCol w:w="6358"/>
+      </w:tblGrid>
+      <w:tr>
+        <w:tc>
+          <w:tcPr>
+            <w:tcW w:w="2703" w:type="dxa"/>
+          </w:tcPr>
+          <w:p>
+            <w:pPr>
+              <w:rPr>
+                <w:lang w:eastAsia="de-DE"/>
+              </w:rPr>
+            </w:pPr>
+            <w:r>
+              <w:rPr>
+                <w:lang w:eastAsia="de-DE"/>
+              </w:rPr>
+              <w:t>Vorbedingung</w:t>
+            </w:r>
+          </w:p>
+        </w:tc>
+        <w:tc>
+          <w:tcPr>
+            <w:tcW w:w="6358" w:type="dxa"/>
+          </w:tcPr>
+          <w:p>
+            <w:pPr>
+              <w:rPr>
+                <w:lang w:eastAsia="de-DE"/>
+              </w:rPr>
+            </w:pPr>
+          </w:p>
+        </w:tc>
+      </w:tr>
+      <w:tr>
+        <w:tc>
+          <w:tcPr>
+            <w:tcW w:w="2703" w:type="dxa"/>
+          </w:tcPr>
+          <w:p>
+            <w:pPr>
+              <w:rPr>
+                <w:lang w:eastAsia="de-DE"/>
+              </w:rPr>
+            </w:pPr>
+            <w:r>
+              <w:rPr>
+                <w:lang w:eastAsia="de-DE"/>
+              </w:rPr>
+              <w:t>Nachbedingung</w:t>
+            </w:r>
+            <w:r>
+              <w:rPr>
+                <w:lang w:eastAsia="de-DE"/>
+              </w:rPr>
+              <w:t xml:space="preserve"> bei Erfolg</w:t>
+            </w:r>
+          </w:p>
+        </w:tc>
+        <w:tc>
+          <w:tcPr>
+            <w:tcW w:w="6358" w:type="dxa"/>
+          </w:tcPr>
+          <w:p>
+            <w:pPr>
+              <w:rPr>
+                <w:lang w:eastAsia="de-DE"/>
+              </w:rPr>
+            </w:pPr>
+            <w:r>
+              <w:rPr>
+                <w:lang w:eastAsia="de-DE"/>
+              </w:rPr>
+              <w:t xml:space="preserve">Übersicht aller </w:t>
+            </w:r>
+            <w:r>
+              <w:rPr>
+                <w:lang w:eastAsia="de-DE"/>
+              </w:rPr>
+              <w:t>Menüs</w:t>
+            </w:r>
+          </w:p>
+        </w:tc>
+      </w:tr>
+      <w:tr>
+        <w:tc>
+          <w:tcPr>
+            <w:tcW w:w="2703" w:type="dxa"/>
+          </w:tcPr>
+          <w:p>
+            <w:pPr>
+              <w:rPr>
+                <w:lang w:eastAsia="de-DE"/>
+              </w:rPr>
+            </w:pPr>
+            <w:r>
+              <w:rPr>
+                <w:lang w:eastAsia="de-DE"/>
+              </w:rPr>
+              <w:t>Nachbedingungen bei Fehlschlag</w:t>
+            </w:r>
+          </w:p>
+        </w:tc>
+        <w:tc>
+          <w:tcPr>
+            <w:tcW w:w="6358" w:type="dxa"/>
+          </w:tcPr>
+          <w:p>
+            <w:pPr>
+              <w:rPr>
+                <w:lang w:eastAsia="de-DE"/>
+              </w:rPr>
+            </w:pPr>
+            <w:r>
+              <w:rPr>
+                <w:lang w:eastAsia="de-DE"/>
+              </w:rPr>
+              <w:t xml:space="preserve">Fehlermeldung </w:t>
+            </w:r>
+            <w:r>
+              <w:rPr>
+                <w:lang w:eastAsia="de-DE"/>
+              </w:rPr>
+              <w:t>des</w:t>
+            </w:r>
+            <w:r>
+              <w:rPr>
+                <w:lang w:eastAsia="de-DE"/>
+              </w:rPr>
+              <w:t xml:space="preserve"> </w:t>
+            </w:r>
+            <w:r>
+              <w:rPr>
+                <w:lang w:eastAsia="de-DE"/>
+              </w:rPr>
+              <w:t>Menüname-Felds</w:t>
+            </w:r>
+            <w:r>
+              <w:rPr>
+                <w:lang w:eastAsia="de-DE"/>
+              </w:rPr>
+              <w:t xml:space="preserve"> </w:t>
+            </w:r>
+            <w:r>
+              <w:rPr>
+                <w:lang w:eastAsia="de-DE"/>
+              </w:rPr>
+              <w:t>das</w:t>
+            </w:r>
+            <w:r>
+              <w:rPr>
+                <w:lang w:eastAsia="de-DE"/>
+              </w:rPr>
+              <w:t xml:space="preserve"> nicht oder falsch ausgefüllt worden </w:t>
+            </w:r>
+            <w:r>
+              <w:rPr>
+                <w:lang w:eastAsia="de-DE"/>
+              </w:rPr>
+              <w:t>ist</w:t>
+            </w:r>
+          </w:p>
+        </w:tc>
+      </w:tr>
+      <w:tr>
+        <w:tc>
+          <w:tcPr>
+            <w:tcW w:w="2703" w:type="dxa"/>
+          </w:tcPr>
+          <w:p>
+            <w:pPr>
+              <w:rPr>
+                <w:lang w:eastAsia="de-DE"/>
+              </w:rPr>
+            </w:pPr>
+            <w:r>
+              <w:rPr>
+                <w:lang w:eastAsia="de-DE"/>
+              </w:rPr>
+              <w:t>Akteur</w:t>
+            </w:r>
+          </w:p>
+        </w:tc>
+        <w:tc>
+          <w:tcPr>
+            <w:tcW w:w="6358" w:type="dxa"/>
+          </w:tcPr>
+          <w:p>
+            <w:pPr>
+              <w:rPr>
+                <w:lang w:eastAsia="de-DE"/>
+              </w:rPr>
+            </w:pPr>
+            <w:r>
+              <w:rPr>
+                <w:lang w:eastAsia="de-DE"/>
+              </w:rPr>
+              <w:t>Benutzer</w:t>
+            </w:r>
+          </w:p>
+        </w:tc>
+      </w:tr>
+      <w:tr>
+        <w:tc>
+          <w:tcPr>
+            <w:tcW w:w="2703" w:type="dxa"/>
+          </w:tcPr>
+          <w:p>
+            <w:pPr>
+              <w:rPr>
+                <w:lang w:eastAsia="de-DE"/>
+              </w:rPr>
+            </w:pPr>
+            <w:r>
+              <w:rPr>
+                <w:lang w:eastAsia="de-DE"/>
+              </w:rPr>
+              <w:t>Auslösendes Ereignis</w:t>
+            </w:r>
+          </w:p>
+        </w:tc>
+        <w:tc>
+          <w:tcPr>
+            <w:tcW w:w="6358" w:type="dxa"/>
+          </w:tcPr>
+          <w:p>
+            <w:pPr>
+              <w:rPr>
+                <w:lang w:eastAsia="de-DE"/>
+              </w:rPr>
+            </w:pPr>
+            <w:r>
+              <w:rPr>
+                <w:lang w:eastAsia="de-DE"/>
+              </w:rPr>
+              <w:t xml:space="preserve">„Create </w:t>
+            </w:r>
+            <w:proofErr w:type="spellStart"/>
+            <w:r>
+              <w:rPr>
+                <w:lang w:eastAsia="de-DE"/>
+              </w:rPr>
+              <w:t>new</w:t>
+            </w:r>
+            <w:proofErr w:type="spellEnd"/>
+            <w:r>
+              <w:rPr>
+                <w:lang w:eastAsia="de-DE"/>
+              </w:rPr>
+              <w:t xml:space="preserve">“ auf </w:t>
+            </w:r>
+            <w:r>
+              <w:rPr>
+                <w:lang w:eastAsia="de-DE"/>
+              </w:rPr>
+              <w:t>Menü</w:t>
+            </w:r>
+            <w:r>
+              <w:rPr>
+                <w:lang w:eastAsia="de-DE"/>
+              </w:rPr>
+              <w:t xml:space="preserve"> Controller </w:t>
+            </w:r>
+            <w:r>
+              <w:rPr>
+                <w:lang w:eastAsia="de-DE"/>
+              </w:rPr>
+              <w:t>(</w:t>
+            </w:r>
+            <w:r>
+              <w:rPr>
+                <w:lang w:eastAsia="de-DE"/>
+              </w:rPr>
+              <w:t>Index Methode</w:t>
+            </w:r>
+            <w:r>
+              <w:rPr>
+                <w:lang w:eastAsia="de-DE"/>
+              </w:rPr>
+              <w:t>)</w:t>
+            </w:r>
+            <w:r>
+              <w:rPr>
+                <w:lang w:eastAsia="de-DE"/>
+              </w:rPr>
+              <w:t xml:space="preserve"> geklickt</w:t>
+            </w:r>
+          </w:p>
+        </w:tc>
+      </w:tr>
+      <w:tr>
+        <w:tc>
+          <w:tcPr>
+            <w:tcW w:w="2703" w:type="dxa"/>
+          </w:tcPr>
+          <w:p>
+            <w:pPr>
+              <w:rPr>
+                <w:lang w:eastAsia="de-DE"/>
+              </w:rPr>
+            </w:pPr>
+            <w:r>
+              <w:rPr>
+                <w:lang w:eastAsia="de-DE"/>
+              </w:rPr>
+              <w:t>Getestet</w:t>
+            </w:r>
+          </w:p>
+        </w:tc>
+        <w:tc>
+          <w:tcPr>
+            <w:tcW w:w="6358" w:type="dxa"/>
+          </w:tcPr>
+          <w:p>
+            <w:pPr>
+              <w:jc w:val="both"/>
+              <w:rPr>
+                <w:lang w:eastAsia="de-DE"/>
+              </w:rPr>
+            </w:pPr>
+            <w:r>
+              <w:rPr>
+                <w:lang w:eastAsia="de-DE"/>
+              </w:rPr>
+              <w:t>17.11.2017</w:t>
+            </w:r>
+          </w:p>
+        </w:tc>
+      </w:tr>
+    </w:tbl>
+    <w:p>
+      <w:pPr>
+        <w:pStyle w:val="Dokberschrift2"/>
+        <w:spacing w:after="0" w:line="240" w:lineRule="auto"/>
+        <w:outlineLvl w:val="1"/>
+      </w:pPr>
+    </w:p>
+    <w:p>
+      <w:pPr>
+        <w:pStyle w:val="Dokberschrift2"/>
+        <w:numPr>
+          <w:ilvl w:val="1"/>
+          <w:numId w:val="5"/>
+        </w:numPr>
+        <w:spacing w:after="0" w:line="240" w:lineRule="auto"/>
+        <w:outlineLvl w:val="1"/>
+        <w:rPr>
+          <w:rFonts w:eastAsiaTheme="minorEastAsia"/>
+          <w:lang w:val="de-DE"/>
+        </w:rPr>
+      </w:pPr>
+      <w:bookmarkStart w:id="11" w:name="_Toc498688796"/>
+      <w:r>
+        <w:rPr>
+          <w:rFonts w:eastAsiaTheme="minorEastAsia"/>
+          <w:lang w:val="de-DE"/>
+        </w:rPr>
+        <w:t>Gericht abspeichern</w:t>
+      </w:r>
+      <w:bookmarkEnd w:id="11"/>
+    </w:p>
+    <w:tbl>
+      <w:tblPr>
+        <w:tblStyle w:val="Tabellenraster"/>
+        <w:tblW w:w="0" w:type="auto"/>
+        <w:tblLook w:val="04A0" w:firstRow="1" w:lastRow="0" w:firstColumn="1" w:lastColumn="0" w:noHBand="0" w:noVBand="1"/>
+      </w:tblPr>
+      <w:tblGrid>
+        <w:gridCol w:w="2703"/>
+        <w:gridCol w:w="6358"/>
+      </w:tblGrid>
+      <w:tr>
+        <w:tc>
+          <w:tcPr>
+            <w:tcW w:w="2703" w:type="dxa"/>
+          </w:tcPr>
+          <w:p>
+            <w:pPr>
+              <w:rPr>
+                <w:lang w:eastAsia="de-DE"/>
+              </w:rPr>
+            </w:pPr>
+            <w:r>
+              <w:rPr>
+                <w:lang w:eastAsia="de-DE"/>
+              </w:rPr>
+              <w:t>Vorbedingung</w:t>
+            </w:r>
+          </w:p>
+        </w:tc>
+        <w:tc>
+          <w:tcPr>
+            <w:tcW w:w="6358" w:type="dxa"/>
+          </w:tcPr>
+          <w:p>
+            <w:pPr>
+              <w:rPr>
+                <w:lang w:eastAsia="de-DE"/>
+              </w:rPr>
+            </w:pPr>
+            <w:r>
+              <w:rPr>
+                <w:lang w:eastAsia="de-DE"/>
+              </w:rPr>
+              <w:t>Menü erstellt</w:t>
+            </w:r>
+          </w:p>
+        </w:tc>
+      </w:tr>
+      <w:tr>
+        <w:tc>
+          <w:tcPr>
+            <w:tcW w:w="2703" w:type="dxa"/>
+          </w:tcPr>
+          <w:p>
+            <w:pPr>
+              <w:rPr>
+                <w:lang w:eastAsia="de-DE"/>
+              </w:rPr>
+            </w:pPr>
+            <w:r>
+              <w:rPr>
+                <w:lang w:eastAsia="de-DE"/>
+              </w:rPr>
+              <w:t>Nachbedingung</w:t>
+            </w:r>
+            <w:r>
+              <w:rPr>
+                <w:lang w:eastAsia="de-DE"/>
+              </w:rPr>
+              <w:t xml:space="preserve"> bei Erfolg</w:t>
+            </w:r>
+          </w:p>
+        </w:tc>
+        <w:tc>
+          <w:tcPr>
+            <w:tcW w:w="6358" w:type="dxa"/>
+          </w:tcPr>
+          <w:p>
+            <w:pPr>
+              <w:rPr>
+                <w:lang w:eastAsia="de-DE"/>
+              </w:rPr>
+            </w:pPr>
+            <w:r>
+              <w:rPr>
+                <w:lang w:eastAsia="de-DE"/>
+              </w:rPr>
+              <w:t>Übersicht aller Gerichte</w:t>
+            </w:r>
+          </w:p>
+        </w:tc>
+      </w:tr>
+      <w:tr>
+        <w:tc>
+          <w:tcPr>
+            <w:tcW w:w="2703" w:type="dxa"/>
+          </w:tcPr>
+          <w:p>
+            <w:pPr>
+              <w:rPr>
+                <w:lang w:eastAsia="de-DE"/>
+              </w:rPr>
+            </w:pPr>
+            <w:r>
+              <w:rPr>
+                <w:lang w:eastAsia="de-DE"/>
+              </w:rPr>
+              <w:t>Nachbedingungen bei Fehlschlag</w:t>
+            </w:r>
+          </w:p>
+        </w:tc>
+        <w:tc>
+          <w:tcPr>
+            <w:tcW w:w="6358" w:type="dxa"/>
+          </w:tcPr>
+          <w:p>
+            <w:pPr>
+              <w:rPr>
+                <w:lang w:eastAsia="de-DE"/>
+              </w:rPr>
+            </w:pPr>
+            <w:r>
+              <w:rPr>
+                <w:lang w:eastAsia="de-DE"/>
+              </w:rPr>
+              <w:t xml:space="preserve">Fehlermeldung </w:t>
+            </w:r>
+            <w:r>
+              <w:rPr>
+                <w:lang w:eastAsia="de-DE"/>
+              </w:rPr>
+              <w:t>der Felder die nicht oder falsch ausgefüllt worden sind</w:t>
+            </w:r>
+          </w:p>
+        </w:tc>
+      </w:tr>
+      <w:tr>
+        <w:tc>
+          <w:tcPr>
+            <w:tcW w:w="2703" w:type="dxa"/>
+          </w:tcPr>
+          <w:p>
+            <w:pPr>
+              <w:rPr>
+                <w:lang w:eastAsia="de-DE"/>
+              </w:rPr>
+            </w:pPr>
+            <w:r>
+              <w:rPr>
+                <w:lang w:eastAsia="de-DE"/>
+              </w:rPr>
+              <w:t>Akteur</w:t>
+            </w:r>
+          </w:p>
+        </w:tc>
+        <w:tc>
+          <w:tcPr>
+            <w:tcW w:w="6358" w:type="dxa"/>
+          </w:tcPr>
+          <w:p>
+            <w:pPr>
+              <w:rPr>
+                <w:lang w:eastAsia="de-DE"/>
+              </w:rPr>
+            </w:pPr>
+            <w:r>
+              <w:rPr>
+                <w:lang w:eastAsia="de-DE"/>
+              </w:rPr>
+              <w:t>Benutzer</w:t>
+            </w:r>
+          </w:p>
+        </w:tc>
+      </w:tr>
+      <w:tr>
+        <w:tc>
+          <w:tcPr>
+            <w:tcW w:w="2703" w:type="dxa"/>
+          </w:tcPr>
+          <w:p>
+            <w:pPr>
+              <w:rPr>
+                <w:lang w:eastAsia="de-DE"/>
+              </w:rPr>
+            </w:pPr>
+            <w:r>
+              <w:rPr>
+                <w:lang w:eastAsia="de-DE"/>
+              </w:rPr>
+              <w:t>Auslösendes Ereignis</w:t>
+            </w:r>
+          </w:p>
+        </w:tc>
+        <w:tc>
+          <w:tcPr>
+            <w:tcW w:w="6358" w:type="dxa"/>
+          </w:tcPr>
+          <w:p>
+            <w:pPr>
+              <w:rPr>
+                <w:lang w:eastAsia="de-DE"/>
+              </w:rPr>
+            </w:pPr>
+            <w:r>
+              <w:rPr>
+                <w:lang w:eastAsia="de-DE"/>
+              </w:rPr>
+              <w:t xml:space="preserve">„Create </w:t>
+            </w:r>
+            <w:proofErr w:type="spellStart"/>
+            <w:r>
+              <w:rPr>
+                <w:lang w:eastAsia="de-DE"/>
+              </w:rPr>
+              <w:t>new</w:t>
+            </w:r>
+            <w:proofErr w:type="spellEnd"/>
+            <w:r>
+              <w:rPr>
+                <w:lang w:eastAsia="de-DE"/>
+              </w:rPr>
+              <w:t>“ auf Gericht Controller (Index Methode) geklickt</w:t>
+            </w:r>
+          </w:p>
+        </w:tc>
+      </w:tr>
+      <w:tr>
+        <w:tc>
+          <w:tcPr>
+            <w:tcW w:w="2703" w:type="dxa"/>
+          </w:tcPr>
+          <w:p>
+            <w:pPr>
+              <w:rPr>
+                <w:lang w:eastAsia="de-DE"/>
+              </w:rPr>
+            </w:pPr>
+            <w:r>
+              <w:rPr>
+                <w:lang w:eastAsia="de-DE"/>
+              </w:rPr>
+              <w:t>Getestet</w:t>
+            </w:r>
+          </w:p>
+        </w:tc>
+        <w:tc>
+          <w:tcPr>
+            <w:tcW w:w="6358" w:type="dxa"/>
+          </w:tcPr>
+          <w:p>
+            <w:pPr>
+              <w:jc w:val="both"/>
+              <w:rPr>
+                <w:lang w:eastAsia="de-DE"/>
+              </w:rPr>
+            </w:pPr>
+            <w:r>
+              <w:rPr>
+                <w:lang w:eastAsia="de-DE"/>
+              </w:rPr>
+              <w:t>17.11</w:t>
+            </w:r>
+            <w:r>
+              <w:rPr>
+                <w:lang w:eastAsia="de-DE"/>
+              </w:rPr>
+              <w:t>.2017</w:t>
+            </w:r>
+          </w:p>
+        </w:tc>
+      </w:tr>
+    </w:tbl>
+    <w:p/>
+    <w:p>
+      <w:r>
+        <w:br w:type="page"/>
+      </w:r>
+    </w:p>
+    <w:p>
+      <w:pPr>
+        <w:pStyle w:val="Dokberschrift2"/>
+        <w:numPr>
+          <w:ilvl w:val="1"/>
+          <w:numId w:val="5"/>
+        </w:numPr>
+        <w:spacing w:after="0" w:line="240" w:lineRule="auto"/>
+        <w:outlineLvl w:val="1"/>
+        <w:rPr>
+          <w:rFonts w:eastAsiaTheme="minorEastAsia"/>
+          <w:lang w:val="de-DE"/>
+        </w:rPr>
+      </w:pPr>
+      <w:bookmarkStart w:id="12" w:name="_Toc498688797"/>
+      <w:r>
+        <w:rPr>
+          <w:rFonts w:eastAsiaTheme="minorEastAsia"/>
+          <w:lang w:val="de-DE"/>
+        </w:rPr>
+        <w:lastRenderedPageBreak/>
+        <w:t>Getränk abspeichern</w:t>
+      </w:r>
+      <w:bookmarkEnd w:id="12"/>
+    </w:p>
+    <w:tbl>
+      <w:tblPr>
+        <w:tblStyle w:val="Tabellenraster"/>
+        <w:tblW w:w="0" w:type="auto"/>
+        <w:tblLook w:val="04A0" w:firstRow="1" w:lastRow="0" w:firstColumn="1" w:lastColumn="0" w:noHBand="0" w:noVBand="1"/>
+      </w:tblPr>
+      <w:tblGrid>
+        <w:gridCol w:w="2703"/>
+        <w:gridCol w:w="6358"/>
+      </w:tblGrid>
+      <w:tr>
+        <w:tc>
+          <w:tcPr>
+            <w:tcW w:w="2703" w:type="dxa"/>
+          </w:tcPr>
+          <w:p>
+            <w:pPr>
+              <w:rPr>
+                <w:lang w:eastAsia="de-DE"/>
+              </w:rPr>
+            </w:pPr>
+            <w:r>
+              <w:rPr>
+                <w:lang w:eastAsia="de-DE"/>
+              </w:rPr>
+              <w:t>Vorbedingung</w:t>
+            </w:r>
+          </w:p>
+        </w:tc>
+        <w:tc>
+          <w:tcPr>
+            <w:tcW w:w="6358" w:type="dxa"/>
+          </w:tcPr>
+          <w:p>
+            <w:pPr>
+              <w:rPr>
+                <w:lang w:eastAsia="de-DE"/>
+              </w:rPr>
+            </w:pPr>
+            <w:r>
+              <w:rPr>
+                <w:lang w:eastAsia="de-DE"/>
+              </w:rPr>
+              <w:t>Menü erstellt</w:t>
+            </w:r>
+          </w:p>
+        </w:tc>
+      </w:tr>
+      <w:tr>
+        <w:tc>
+          <w:tcPr>
+            <w:tcW w:w="2703" w:type="dxa"/>
+          </w:tcPr>
+          <w:p>
+            <w:pPr>
+              <w:rPr>
+                <w:lang w:eastAsia="de-DE"/>
+              </w:rPr>
+            </w:pPr>
+            <w:r>
+              <w:rPr>
+                <w:lang w:eastAsia="de-DE"/>
+              </w:rPr>
+              <w:t>Nachbedingung</w:t>
+            </w:r>
+            <w:r>
+              <w:rPr>
+                <w:lang w:eastAsia="de-DE"/>
+              </w:rPr>
+              <w:t xml:space="preserve"> bei Erfolg</w:t>
+            </w:r>
+          </w:p>
+        </w:tc>
+        <w:tc>
+          <w:tcPr>
+            <w:tcW w:w="6358" w:type="dxa"/>
+          </w:tcPr>
+          <w:p>
+            <w:pPr>
+              <w:rPr>
+                <w:lang w:eastAsia="de-DE"/>
+              </w:rPr>
+            </w:pPr>
+            <w:r>
+              <w:rPr>
+                <w:lang w:eastAsia="de-DE"/>
+              </w:rPr>
+              <w:t xml:space="preserve">Übersicht aller </w:t>
+            </w:r>
+            <w:r>
+              <w:rPr>
+                <w:lang w:eastAsia="de-DE"/>
+              </w:rPr>
+              <w:t>Getränke</w:t>
+            </w:r>
+          </w:p>
+        </w:tc>
+      </w:tr>
+      <w:tr>
+        <w:tc>
+          <w:tcPr>
+            <w:tcW w:w="2703" w:type="dxa"/>
+          </w:tcPr>
+          <w:p>
+            <w:pPr>
+              <w:rPr>
+                <w:lang w:eastAsia="de-DE"/>
+              </w:rPr>
+            </w:pPr>
+            <w:r>
+              <w:rPr>
+                <w:lang w:eastAsia="de-DE"/>
+              </w:rPr>
+              <w:t>Nachbedingungen bei Fehlschlag</w:t>
+            </w:r>
+          </w:p>
+        </w:tc>
+        <w:tc>
+          <w:tcPr>
+            <w:tcW w:w="6358" w:type="dxa"/>
+          </w:tcPr>
+          <w:p>
+            <w:pPr>
+              <w:rPr>
+                <w:lang w:eastAsia="de-DE"/>
+              </w:rPr>
+            </w:pPr>
+            <w:r>
+              <w:rPr>
+                <w:lang w:eastAsia="de-DE"/>
+              </w:rPr>
+              <w:t>Fehlermeldung der Felder die nicht oder falsch ausgefüllt worden sind</w:t>
+            </w:r>
+          </w:p>
+        </w:tc>
+      </w:tr>
+      <w:tr>
+        <w:tc>
+          <w:tcPr>
+            <w:tcW w:w="2703" w:type="dxa"/>
+          </w:tcPr>
+          <w:p>
+            <w:pPr>
+              <w:rPr>
+                <w:lang w:eastAsia="de-DE"/>
+              </w:rPr>
+            </w:pPr>
+            <w:r>
+              <w:rPr>
+                <w:lang w:eastAsia="de-DE"/>
+              </w:rPr>
+              <w:t>Akteur</w:t>
+            </w:r>
+          </w:p>
+        </w:tc>
+        <w:tc>
+          <w:tcPr>
+            <w:tcW w:w="6358" w:type="dxa"/>
+          </w:tcPr>
+          <w:p>
+            <w:pPr>
+              <w:rPr>
+                <w:lang w:eastAsia="de-DE"/>
+              </w:rPr>
+            </w:pPr>
+            <w:r>
+              <w:rPr>
+                <w:lang w:eastAsia="de-DE"/>
+              </w:rPr>
+              <w:t>Benutzer</w:t>
+            </w:r>
+          </w:p>
+        </w:tc>
+      </w:tr>
+      <w:tr>
+        <w:tc>
+          <w:tcPr>
+            <w:tcW w:w="2703" w:type="dxa"/>
+          </w:tcPr>
+          <w:p>
+            <w:pPr>
+              <w:rPr>
+                <w:lang w:eastAsia="de-DE"/>
+              </w:rPr>
+            </w:pPr>
+            <w:r>
+              <w:rPr>
+                <w:lang w:eastAsia="de-DE"/>
+              </w:rPr>
+              <w:t>Auslösendes Ereignis</w:t>
+            </w:r>
+          </w:p>
+        </w:tc>
+        <w:tc>
+          <w:tcPr>
+            <w:tcW w:w="6358" w:type="dxa"/>
+          </w:tcPr>
+          <w:p>
+            <w:pPr>
+              <w:rPr>
+                <w:lang w:eastAsia="de-DE"/>
+              </w:rPr>
+            </w:pPr>
+            <w:r>
+              <w:rPr>
+                <w:lang w:eastAsia="de-DE"/>
+              </w:rPr>
+              <w:t xml:space="preserve">„Create </w:t>
+            </w:r>
+            <w:proofErr w:type="spellStart"/>
+            <w:r>
+              <w:rPr>
+                <w:lang w:eastAsia="de-DE"/>
+              </w:rPr>
+              <w:t>new</w:t>
+            </w:r>
+            <w:proofErr w:type="spellEnd"/>
+            <w:r>
+              <w:rPr>
+                <w:lang w:eastAsia="de-DE"/>
+              </w:rPr>
+              <w:t xml:space="preserve">“ auf </w:t>
+            </w:r>
+            <w:r>
+              <w:rPr>
+                <w:lang w:eastAsia="de-DE"/>
+              </w:rPr>
+              <w:t>Getränk</w:t>
+            </w:r>
+            <w:r>
+              <w:rPr>
+                <w:lang w:eastAsia="de-DE"/>
+              </w:rPr>
+              <w:t xml:space="preserve"> Controller </w:t>
+            </w:r>
+            <w:r>
+              <w:rPr>
+                <w:lang w:eastAsia="de-DE"/>
+              </w:rPr>
+              <w:t>(</w:t>
+            </w:r>
+            <w:r>
+              <w:rPr>
+                <w:lang w:eastAsia="de-DE"/>
+              </w:rPr>
+              <w:t>Index Methode</w:t>
+            </w:r>
+            <w:r>
+              <w:rPr>
+                <w:lang w:eastAsia="de-DE"/>
+              </w:rPr>
+              <w:t>)</w:t>
+            </w:r>
+            <w:r>
+              <w:rPr>
+                <w:lang w:eastAsia="de-DE"/>
+              </w:rPr>
+              <w:t xml:space="preserve"> geklickt</w:t>
+            </w:r>
+          </w:p>
+        </w:tc>
+      </w:tr>
+      <w:tr>
+        <w:tc>
+          <w:tcPr>
+            <w:tcW w:w="2703" w:type="dxa"/>
+          </w:tcPr>
+          <w:p>
+            <w:pPr>
+              <w:rPr>
+                <w:lang w:eastAsia="de-DE"/>
+              </w:rPr>
+            </w:pPr>
+            <w:r>
+              <w:rPr>
+                <w:lang w:eastAsia="de-DE"/>
+              </w:rPr>
+              <w:t>Getestet</w:t>
+            </w:r>
+          </w:p>
+        </w:tc>
+        <w:tc>
+          <w:tcPr>
+            <w:tcW w:w="6358" w:type="dxa"/>
+          </w:tcPr>
+          <w:p>
+            <w:pPr>
+              <w:jc w:val="both"/>
+              <w:rPr>
+                <w:lang w:eastAsia="de-DE"/>
+              </w:rPr>
+            </w:pPr>
+            <w:r>
+              <w:rPr>
+                <w:lang w:eastAsia="de-DE"/>
+              </w:rPr>
+              <w:t>17.11.2017</w:t>
+            </w:r>
+          </w:p>
+        </w:tc>
+      </w:tr>
+    </w:tbl>
+    <w:p/>
+    <w:p>
+      <w:pPr>
+        <w:pStyle w:val="Dokberschrift2"/>
+        <w:numPr>
+          <w:ilvl w:val="1"/>
+          <w:numId w:val="5"/>
+        </w:numPr>
+        <w:spacing w:after="0" w:line="240" w:lineRule="auto"/>
+        <w:outlineLvl w:val="1"/>
+        <w:rPr>
+          <w:rFonts w:eastAsiaTheme="minorEastAsia"/>
+          <w:lang w:val="de-DE"/>
+        </w:rPr>
+      </w:pPr>
+      <w:bookmarkStart w:id="13" w:name="_Toc498688798"/>
+      <w:r>
+        <w:rPr>
+          <w:rFonts w:eastAsiaTheme="minorEastAsia"/>
+          <w:lang w:val="de-DE"/>
+        </w:rPr>
+        <w:t>Tageskarte erstellen</w:t>
+      </w:r>
+      <w:bookmarkEnd w:id="13"/>
+    </w:p>
+    <w:tbl>
+      <w:tblPr>
+        <w:tblStyle w:val="Tabellenraster"/>
+        <w:tblW w:w="0" w:type="auto"/>
+        <w:tblLook w:val="04A0" w:firstRow="1" w:lastRow="0" w:firstColumn="1" w:lastColumn="0" w:noHBand="0" w:noVBand="1"/>
+      </w:tblPr>
+      <w:tblGrid>
+        <w:gridCol w:w="2703"/>
+        <w:gridCol w:w="6358"/>
+      </w:tblGrid>
+      <w:tr>
+        <w:tc>
+          <w:tcPr>
+            <w:tcW w:w="2703" w:type="dxa"/>
+          </w:tcPr>
+          <w:p>
+            <w:pPr>
+              <w:rPr>
+                <w:lang w:eastAsia="de-DE"/>
+              </w:rPr>
+            </w:pPr>
+            <w:r>
+              <w:rPr>
+                <w:lang w:eastAsia="de-DE"/>
+              </w:rPr>
+              <w:t>Vorbedingung</w:t>
+            </w:r>
+          </w:p>
+        </w:tc>
+        <w:tc>
+          <w:tcPr>
+            <w:tcW w:w="6358" w:type="dxa"/>
+          </w:tcPr>
+          <w:p>
+            <w:pPr>
+              <w:rPr>
+                <w:lang w:eastAsia="de-DE"/>
+              </w:rPr>
+            </w:pPr>
+            <w:r>
+              <w:rPr>
+                <w:lang w:eastAsia="de-DE"/>
+              </w:rPr>
+              <w:t>Menü erstellt</w:t>
+            </w:r>
+          </w:p>
+        </w:tc>
+      </w:tr>
+      <w:tr>
+        <w:tc>
+          <w:tcPr>
+            <w:tcW w:w="2703" w:type="dxa"/>
+          </w:tcPr>
+          <w:p>
+            <w:pPr>
+              <w:rPr>
+                <w:lang w:eastAsia="de-DE"/>
+              </w:rPr>
+            </w:pPr>
+            <w:r>
+              <w:rPr>
+                <w:lang w:eastAsia="de-DE"/>
+              </w:rPr>
+              <w:t>Nachbedingung</w:t>
+            </w:r>
+            <w:r>
+              <w:rPr>
+                <w:lang w:eastAsia="de-DE"/>
+              </w:rPr>
+              <w:t xml:space="preserve"> bei Erfolg</w:t>
+            </w:r>
+          </w:p>
+        </w:tc>
+        <w:tc>
+          <w:tcPr>
+            <w:tcW w:w="6358" w:type="dxa"/>
+          </w:tcPr>
+          <w:p>
+            <w:pPr>
+              <w:rPr>
+                <w:lang w:eastAsia="de-DE"/>
+              </w:rPr>
+            </w:pPr>
+            <w:r>
+              <w:rPr>
+                <w:lang w:eastAsia="de-DE"/>
+              </w:rPr>
+              <w:t xml:space="preserve">Übersicht aller </w:t>
+            </w:r>
+            <w:r>
+              <w:rPr>
+                <w:lang w:eastAsia="de-DE"/>
+              </w:rPr>
+              <w:t>Tageskarten</w:t>
+            </w:r>
+          </w:p>
+        </w:tc>
+      </w:tr>
+      <w:tr>
+        <w:tc>
+          <w:tcPr>
+            <w:tcW w:w="2703" w:type="dxa"/>
+          </w:tcPr>
+          <w:p>
+            <w:pPr>
+              <w:rPr>
+                <w:lang w:eastAsia="de-DE"/>
+              </w:rPr>
+            </w:pPr>
+            <w:r>
+              <w:rPr>
+                <w:lang w:eastAsia="de-DE"/>
+              </w:rPr>
+              <w:t>Nachbedingungen bei Fehlschlag</w:t>
+            </w:r>
+          </w:p>
+        </w:tc>
+        <w:tc>
+          <w:tcPr>
+            <w:tcW w:w="6358" w:type="dxa"/>
+          </w:tcPr>
+          <w:p>
+            <w:pPr>
+              <w:rPr>
+                <w:lang w:eastAsia="de-DE"/>
+              </w:rPr>
+            </w:pPr>
+            <w:r>
+              <w:rPr>
+                <w:lang w:eastAsia="de-DE"/>
+              </w:rPr>
+              <w:t>Fehlermeldung der Felder die nicht oder falsch ausgefüllt worden sind</w:t>
+            </w:r>
+          </w:p>
+        </w:tc>
+      </w:tr>
+      <w:tr>
+        <w:tc>
+          <w:tcPr>
+            <w:tcW w:w="2703" w:type="dxa"/>
+          </w:tcPr>
+          <w:p>
+            <w:pPr>
+              <w:rPr>
+                <w:lang w:eastAsia="de-DE"/>
+              </w:rPr>
+            </w:pPr>
+            <w:r>
+              <w:rPr>
+                <w:lang w:eastAsia="de-DE"/>
+              </w:rPr>
+              <w:t>Akteur</w:t>
+            </w:r>
+          </w:p>
+        </w:tc>
+        <w:tc>
+          <w:tcPr>
+            <w:tcW w:w="6358" w:type="dxa"/>
+          </w:tcPr>
+          <w:p>
+            <w:pPr>
+              <w:rPr>
+                <w:lang w:eastAsia="de-DE"/>
+              </w:rPr>
+            </w:pPr>
+            <w:r>
+              <w:rPr>
+                <w:lang w:eastAsia="de-DE"/>
+              </w:rPr>
+              <w:t>Benutzer</w:t>
+            </w:r>
+          </w:p>
+        </w:tc>
+      </w:tr>
+      <w:tr>
+        <w:tc>
+          <w:tcPr>
+            <w:tcW w:w="2703" w:type="dxa"/>
+          </w:tcPr>
+          <w:p>
+            <w:pPr>
+              <w:rPr>
+                <w:lang w:eastAsia="de-DE"/>
+              </w:rPr>
+            </w:pPr>
+            <w:r>
+              <w:rPr>
+                <w:lang w:eastAsia="de-DE"/>
+              </w:rPr>
+              <w:t>Auslösendes Ereignis</w:t>
+            </w:r>
+          </w:p>
+        </w:tc>
+        <w:tc>
+          <w:tcPr>
+            <w:tcW w:w="6358" w:type="dxa"/>
+          </w:tcPr>
+          <w:p>
+            <w:pPr>
+              <w:rPr>
+                <w:lang w:eastAsia="de-DE"/>
+              </w:rPr>
+            </w:pPr>
+            <w:r>
+              <w:rPr>
+                <w:lang w:eastAsia="de-DE"/>
+              </w:rPr>
+              <w:t xml:space="preserve">„Create </w:t>
+            </w:r>
+            <w:proofErr w:type="spellStart"/>
+            <w:r>
+              <w:rPr>
+                <w:lang w:eastAsia="de-DE"/>
+              </w:rPr>
+              <w:t>new</w:t>
+            </w:r>
+            <w:proofErr w:type="spellEnd"/>
+            <w:r>
+              <w:rPr>
+                <w:lang w:eastAsia="de-DE"/>
+              </w:rPr>
+              <w:t xml:space="preserve">“ auf </w:t>
+            </w:r>
+            <w:r>
+              <w:rPr>
+                <w:lang w:eastAsia="de-DE"/>
+              </w:rPr>
+              <w:t>Tageskarten</w:t>
+            </w:r>
+            <w:r>
+              <w:rPr>
+                <w:lang w:eastAsia="de-DE"/>
+              </w:rPr>
+              <w:t xml:space="preserve"> Controller </w:t>
+            </w:r>
+            <w:r>
+              <w:rPr>
+                <w:lang w:eastAsia="de-DE"/>
+              </w:rPr>
+              <w:t>(</w:t>
+            </w:r>
+            <w:r>
+              <w:rPr>
+                <w:lang w:eastAsia="de-DE"/>
+              </w:rPr>
+              <w:t>Index Methode</w:t>
+            </w:r>
+            <w:r>
+              <w:rPr>
+                <w:lang w:eastAsia="de-DE"/>
+              </w:rPr>
+              <w:t>)</w:t>
+            </w:r>
+            <w:r>
+              <w:rPr>
+                <w:lang w:eastAsia="de-DE"/>
+              </w:rPr>
+              <w:t xml:space="preserve"> geklickt</w:t>
+            </w:r>
+          </w:p>
+        </w:tc>
+      </w:tr>
+      <w:tr>
+        <w:tc>
+          <w:tcPr>
+            <w:tcW w:w="2703" w:type="dxa"/>
+          </w:tcPr>
+          <w:p>
+            <w:pPr>
+              <w:rPr>
+                <w:lang w:eastAsia="de-DE"/>
+              </w:rPr>
+            </w:pPr>
+            <w:r>
+              <w:rPr>
+                <w:lang w:eastAsia="de-DE"/>
+              </w:rPr>
+              <w:t>Getestet</w:t>
+            </w:r>
+          </w:p>
+        </w:tc>
+        <w:tc>
+          <w:tcPr>
+            <w:tcW w:w="6358" w:type="dxa"/>
+          </w:tcPr>
+          <w:p>
+            <w:pPr>
+              <w:jc w:val="both"/>
+              <w:rPr>
+                <w:lang w:eastAsia="de-DE"/>
+              </w:rPr>
+            </w:pPr>
+            <w:r>
+              <w:rPr>
+                <w:lang w:eastAsia="de-DE"/>
+              </w:rPr>
+              <w:t>17.11.2017</w:t>
+            </w:r>
+          </w:p>
+        </w:tc>
+      </w:tr>
+    </w:tbl>
+    <w:p/>
+    <w:p>
+      <w:pPr>
+        <w:pStyle w:val="Dokberschrift1"/>
+        <w:numPr>
+          <w:ilvl w:val="0"/>
+          <w:numId w:val="5"/>
+        </w:numPr>
+        <w:outlineLvl w:val="0"/>
+      </w:pPr>
+      <w:bookmarkStart w:id="14" w:name="_Toc498688799"/>
       <w:r>
         <w:t>E</w:t>
       </w:r>
       <w:r>
         <w:t>RD</w:t>
       </w:r>
-      <w:bookmarkEnd w:id="8"/>
+      <w:bookmarkEnd w:id="14"/>
     </w:p>
     <w:p>
+      <w:pPr>
+        <w:keepNext/>
+      </w:pPr>
       <w:r>
         <w:rPr>
           <w:noProof/>
@@ -3923,9 +5831,9 @@
         </w:rPr>
         <w:drawing>
           <wp:inline distT="0" distB="0" distL="0" distR="0">
-            <wp:extent cx="6319422" cy="3530991"/>
-            <wp:effectExtent l="0" t="0" r="5715" b="0"/>
-            <wp:docPr id="3" name="Grafik 3"/>
+            <wp:extent cx="5760720" cy="3883025"/>
+            <wp:effectExtent l="0" t="0" r="0" b="3175"/>
+            <wp:docPr id="1" name="Grafik 1"/>
             <wp:cNvGraphicFramePr>
               <a:graphicFrameLocks xmlns:a="http://schemas.openxmlformats.org/drawingml/2006/main" noChangeAspect="1"/>
             </wp:cNvGraphicFramePr>
@@ -3933,11 +5841,11 @@
               <a:graphicData uri="http://schemas.openxmlformats.org/drawingml/2006/picture">
                 <pic:pic xmlns:pic="http://schemas.openxmlformats.org/drawingml/2006/picture">
                   <pic:nvPicPr>
-                    <pic:cNvPr id="3" name="TBZ_M151_RestaurantPlanner_ERD.png"/>
+                    <pic:cNvPr id="1" name="TBZ_M151_RestaurantPlanner_ERD.png"/>
                     <pic:cNvPicPr/>
                   </pic:nvPicPr>
                   <pic:blipFill>
-                    <a:blip r:embed="rId10">
+                    <a:blip r:embed="rId12">
                       <a:extLst>
                         <a:ext uri="{28A0092B-C50C-407E-A947-70E740481C1C}">
                           <a14:useLocalDpi xmlns:a14="http://schemas.microsoft.com/office/drawing/2010/main" val="0"/>
@@ -3951,7 +5859,7 @@
                   <pic:spPr>
                     <a:xfrm>
                       <a:off x="0" y="0"/>
-                      <a:ext cx="6334699" cy="3539527"/>
+                      <a:ext cx="5760720" cy="3883025"/>
                     </a:xfrm>
                     <a:prstGeom prst="rect">
                       <a:avLst/>
@@ -3964,7 +5872,193 @@
         </w:drawing>
       </w:r>
     </w:p>
-    <w:p/>
+    <w:p>
+      <w:pPr>
+        <w:pStyle w:val="Beschriftung"/>
+      </w:pPr>
+      <w:bookmarkStart w:id="15" w:name="_Toc498688522"/>
+      <w:r>
+        <w:t xml:space="preserve">Abbildung </w:t>
+      </w:r>
+      <w:fldSimple w:instr=" SEQ Abbildung \* ARABIC ">
+        <w:r>
+          <w:rPr>
+            <w:noProof/>
+          </w:rPr>
+          <w:t>2</w:t>
+        </w:r>
+      </w:fldSimple>
+      <w:r>
+        <w:t xml:space="preserve"> Datenbank ERD</w:t>
+      </w:r>
+      <w:bookmarkEnd w:id="15"/>
+    </w:p>
+    <w:p>
+      <w:pPr>
+        <w:pStyle w:val="Dokberschrift1"/>
+        <w:numPr>
+          <w:ilvl w:val="0"/>
+          <w:numId w:val="5"/>
+        </w:numPr>
+        <w:outlineLvl w:val="0"/>
+      </w:pPr>
+      <w:bookmarkStart w:id="16" w:name="_Toc498688800"/>
+      <w:r>
+        <w:lastRenderedPageBreak/>
+        <w:t>Abbildungsverzeichnis</w:t>
+      </w:r>
+      <w:bookmarkEnd w:id="16"/>
+    </w:p>
+    <w:p>
+      <w:pPr>
+        <w:pStyle w:val="Abbildungsverzeichnis"/>
+        <w:tabs>
+          <w:tab w:val="right" w:leader="dot" w:pos="9062"/>
+        </w:tabs>
+        <w:rPr>
+          <w:noProof/>
+        </w:rPr>
+      </w:pPr>
+      <w:r>
+        <w:fldChar w:fldCharType="begin"/>
+      </w:r>
+      <w:r>
+        <w:instrText xml:space="preserve"> TOC \h \z \c "Abbildung" </w:instrText>
+      </w:r>
+      <w:r>
+        <w:fldChar w:fldCharType="separate"/>
+      </w:r>
+      <w:hyperlink w:anchor="_Toc498688521" w:history="1">
+        <w:r>
+          <w:rPr>
+            <w:rStyle w:val="Hyperlink"/>
+            <w:noProof/>
+          </w:rPr>
+          <w:t>Abbildung 1 Use Case Diagram</w:t>
+        </w:r>
+        <w:r>
+          <w:rPr>
+            <w:noProof/>
+            <w:webHidden/>
+          </w:rPr>
+          <w:tab/>
+        </w:r>
+        <w:r>
+          <w:rPr>
+            <w:noProof/>
+            <w:webHidden/>
+          </w:rPr>
+          <w:fldChar w:fldCharType="begin"/>
+        </w:r>
+        <w:r>
+          <w:rPr>
+            <w:noProof/>
+            <w:webHidden/>
+          </w:rPr>
+          <w:instrText xml:space="preserve"> PAGEREF _Toc498688521 \h </w:instrText>
+        </w:r>
+        <w:r>
+          <w:rPr>
+            <w:noProof/>
+            <w:webHidden/>
+          </w:rPr>
+        </w:r>
+        <w:r>
+          <w:rPr>
+            <w:noProof/>
+            <w:webHidden/>
+          </w:rPr>
+          <w:fldChar w:fldCharType="separate"/>
+        </w:r>
+        <w:r>
+          <w:rPr>
+            <w:noProof/>
+            <w:webHidden/>
+          </w:rPr>
+          <w:t>2</w:t>
+        </w:r>
+        <w:r>
+          <w:rPr>
+            <w:noProof/>
+            <w:webHidden/>
+          </w:rPr>
+          <w:fldChar w:fldCharType="end"/>
+        </w:r>
+      </w:hyperlink>
+    </w:p>
+    <w:p>
+      <w:pPr>
+        <w:pStyle w:val="Abbildungsverzeichnis"/>
+        <w:tabs>
+          <w:tab w:val="right" w:leader="dot" w:pos="9062"/>
+        </w:tabs>
+        <w:rPr>
+          <w:noProof/>
+        </w:rPr>
+      </w:pPr>
+      <w:hyperlink w:anchor="_Toc498688522" w:history="1">
+        <w:r>
+          <w:rPr>
+            <w:rStyle w:val="Hyperlink"/>
+            <w:noProof/>
+          </w:rPr>
+          <w:t>Abbildung 2 Datenbank ERD</w:t>
+        </w:r>
+        <w:r>
+          <w:rPr>
+            <w:noProof/>
+            <w:webHidden/>
+          </w:rPr>
+          <w:tab/>
+        </w:r>
+        <w:r>
+          <w:rPr>
+            <w:noProof/>
+            <w:webHidden/>
+          </w:rPr>
+          <w:fldChar w:fldCharType="begin"/>
+        </w:r>
+        <w:r>
+          <w:rPr>
+            <w:noProof/>
+            <w:webHidden/>
+          </w:rPr>
+          <w:instrText xml:space="preserve"> PAGEREF _Toc498688522 \h </w:instrText>
+        </w:r>
+        <w:r>
+          <w:rPr>
+            <w:noProof/>
+            <w:webHidden/>
+          </w:rPr>
+        </w:r>
+        <w:r>
+          <w:rPr>
+            <w:noProof/>
+            <w:webHidden/>
+          </w:rPr>
+          <w:fldChar w:fldCharType="separate"/>
+        </w:r>
+        <w:r>
+          <w:rPr>
+            <w:noProof/>
+            <w:webHidden/>
+          </w:rPr>
+          <w:t>6</w:t>
+        </w:r>
+        <w:r>
+          <w:rPr>
+            <w:noProof/>
+            <w:webHidden/>
+          </w:rPr>
+          <w:fldChar w:fldCharType="end"/>
+        </w:r>
+      </w:hyperlink>
+    </w:p>
+    <w:p>
+      <w:r>
+        <w:fldChar w:fldCharType="end"/>
+      </w:r>
+    </w:p>
     <w:sectPr>
       <w:pgSz w:w="11906" w:h="16838"/>
       <w:pgMar w:top="1417" w:right="1417" w:bottom="1134" w:left="1417" w:header="708" w:footer="708" w:gutter="0"/>
@@ -3975,6 +6069,80 @@
     </w:sectPr>
   </w:body>
 </w:document>
+</file>
+
+<file path=word/endnotes.xml><?xml version="1.0" encoding="utf-8"?>
+<w:endnotes xmlns:wpc="http://schemas.microsoft.com/office/word/2010/wordprocessingCanvas" xmlns:cx="http://schemas.microsoft.com/office/drawing/2014/chartex" xmlns:cx1="http://schemas.microsoft.com/office/drawing/2015/9/8/chartex" xmlns:mc="http://schemas.openxmlformats.org/markup-compatibility/2006" xmlns:o="urn:schemas-microsoft-com:office:office" xmlns:r="http://schemas.openxmlformats.org/officeDocument/2006/relationships" xmlns:m="http://schemas.openxmlformats.org/officeDocument/2006/math" xmlns:v="urn:schemas-microsoft-com:vml" xmlns:wp14="http://schemas.microsoft.com/office/word/2010/wordprocessingDrawing" xmlns:wp="http://schemas.openxmlformats.org/drawingml/2006/wordprocessingDrawing" xmlns:w10="urn:schemas-microsoft-com:office:word" xmlns:w="http://schemas.openxmlformats.org/wordprocessingml/2006/main" xmlns:w14="http://schemas.microsoft.com/office/word/2010/wordml" xmlns:w15="http://schemas.microsoft.com/office/word/2012/wordml" xmlns:w16se="http://schemas.microsoft.com/office/word/2015/wordml/symex" xmlns:wpg="http://schemas.microsoft.com/office/word/2010/wordprocessingGroup" xmlns:wpi="http://schemas.microsoft.com/office/word/2010/wordprocessingInk" xmlns:wne="http://schemas.microsoft.com/office/word/2006/wordml" xmlns:wps="http://schemas.microsoft.com/office/word/2010/wordprocessingShape" mc:Ignorable="w14 w15 w16se wp14">
+  <w:endnote w:type="separator" w:id="-1">
+    <w:p>
+      <w:pPr>
+        <w:spacing w:after="0" w:line="240" w:lineRule="auto"/>
+      </w:pPr>
+      <w:r>
+        <w:separator/>
+      </w:r>
+    </w:p>
+  </w:endnote>
+  <w:endnote w:type="continuationSeparator" w:id="0">
+    <w:p>
+      <w:pPr>
+        <w:spacing w:after="0" w:line="240" w:lineRule="auto"/>
+      </w:pPr>
+      <w:r>
+        <w:continuationSeparator/>
+      </w:r>
+    </w:p>
+  </w:endnote>
+</w:endnotes>
+</file>
+
+<file path=word/footnotes.xml><?xml version="1.0" encoding="utf-8"?>
+<w:footnotes xmlns:wpc="http://schemas.microsoft.com/office/word/2010/wordprocessingCanvas" xmlns:cx="http://schemas.microsoft.com/office/drawing/2014/chartex" xmlns:cx1="http://schemas.microsoft.com/office/drawing/2015/9/8/chartex" xmlns:mc="http://schemas.openxmlformats.org/markup-compatibility/2006" xmlns:o="urn:schemas-microsoft-com:office:office" xmlns:r="http://schemas.openxmlformats.org/officeDocument/2006/relationships" xmlns:m="http://schemas.openxmlformats.org/officeDocument/2006/math" xmlns:v="urn:schemas-microsoft-com:vml" xmlns:wp14="http://schemas.microsoft.com/office/word/2010/wordprocessingDrawing" xmlns:wp="http://schemas.openxmlformats.org/drawingml/2006/wordprocessingDrawing" xmlns:w10="urn:schemas-microsoft-com:office:word" xmlns:w="http://schemas.openxmlformats.org/wordprocessingml/2006/main" xmlns:w14="http://schemas.microsoft.com/office/word/2010/wordml" xmlns:w15="http://schemas.microsoft.com/office/word/2012/wordml" xmlns:w16se="http://schemas.microsoft.com/office/word/2015/wordml/symex" xmlns:wpg="http://schemas.microsoft.com/office/word/2010/wordprocessingGroup" xmlns:wpi="http://schemas.microsoft.com/office/word/2010/wordprocessingInk" xmlns:wne="http://schemas.microsoft.com/office/word/2006/wordml" xmlns:wps="http://schemas.microsoft.com/office/word/2010/wordprocessingShape" mc:Ignorable="w14 w15 w16se wp14">
+  <w:footnote w:type="separator" w:id="-1">
+    <w:p>
+      <w:pPr>
+        <w:spacing w:after="0" w:line="240" w:lineRule="auto"/>
+      </w:pPr>
+      <w:r>
+        <w:separator/>
+      </w:r>
+    </w:p>
+  </w:footnote>
+  <w:footnote w:type="continuationSeparator" w:id="0">
+    <w:p>
+      <w:pPr>
+        <w:spacing w:after="0" w:line="240" w:lineRule="auto"/>
+      </w:pPr>
+      <w:r>
+        <w:continuationSeparator/>
+      </w:r>
+    </w:p>
+  </w:footnote>
+  <w:footnote w:id="1">
+    <w:p>
+      <w:pPr>
+        <w:pStyle w:val="Funotentext"/>
+      </w:pPr>
+      <w:r>
+        <w:rPr>
+          <w:rStyle w:val="Funotenzeichen"/>
+        </w:rPr>
+        <w:footnoteRef/>
+      </w:r>
+      <w:r>
+        <w:t xml:space="preserve"> </w:t>
+      </w:r>
+      <w:proofErr w:type="spellStart"/>
+      <w:r>
+        <w:t>Object</w:t>
+      </w:r>
+      <w:proofErr w:type="spellEnd"/>
+      <w:r>
+        <w:t xml:space="preserve"> Relation Mapper</w:t>
+      </w:r>
+    </w:p>
+  </w:footnote>
+</w:footnotes>
 </file>
 
 <file path=word/numbering.xml><?xml version="1.0" encoding="utf-8"?>
@@ -6789,6 +8957,56 @@
       <w:u w:val="single"/>
     </w:rPr>
   </w:style>
+  <w:style w:type="paragraph" w:styleId="Abbildungsverzeichnis">
+    <w:name w:val="table of figures"/>
+    <w:basedOn w:val="Standard"/>
+    <w:next w:val="Standard"/>
+    <w:uiPriority w:val="99"/>
+    <w:unhideWhenUsed/>
+    <w:rsid w:val="008B75AF"/>
+    <w:pPr>
+      <w:spacing w:after="0"/>
+    </w:pPr>
+  </w:style>
+  <w:style w:type="paragraph" w:styleId="Funotentext">
+    <w:name w:val="footnote text"/>
+    <w:basedOn w:val="Standard"/>
+    <w:link w:val="FunotentextZchn"/>
+    <w:uiPriority w:val="99"/>
+    <w:semiHidden/>
+    <w:unhideWhenUsed/>
+    <w:rsid w:val="00961CD1"/>
+    <w:pPr>
+      <w:spacing w:after="0" w:line="240" w:lineRule="auto"/>
+    </w:pPr>
+    <w:rPr>
+      <w:sz w:val="20"/>
+      <w:szCs w:val="20"/>
+    </w:rPr>
+  </w:style>
+  <w:style w:type="character" w:customStyle="1" w:styleId="FunotentextZchn">
+    <w:name w:val="Fußnotentext Zchn"/>
+    <w:basedOn w:val="Absatz-Standardschriftart"/>
+    <w:link w:val="Funotentext"/>
+    <w:uiPriority w:val="99"/>
+    <w:semiHidden/>
+    <w:rsid w:val="00961CD1"/>
+    <w:rPr>
+      <w:sz w:val="20"/>
+      <w:szCs w:val="20"/>
+    </w:rPr>
+  </w:style>
+  <w:style w:type="character" w:styleId="Funotenzeichen">
+    <w:name w:val="footnote reference"/>
+    <w:basedOn w:val="Absatz-Standardschriftart"/>
+    <w:uiPriority w:val="99"/>
+    <w:semiHidden/>
+    <w:unhideWhenUsed/>
+    <w:rsid w:val="00961CD1"/>
+    <w:rPr>
+      <w:vertAlign w:val="superscript"/>
+    </w:rPr>
+  </w:style>
 </w:styles>
 </file>
 
@@ -7056,7 +9274,7 @@
 <file path=customXml/item1.xml><?xml version="1.0" encoding="utf-8"?>
 <CoverPageProperties xmlns="http://schemas.microsoft.com/office/2006/coverPageProps">
   <PublishDate/>
-  <Abstract/>
+  <Abstract>Eine einfache Web Applikation die es einem oder mehrere Restaurants ermöglich ihre Menüs, Gerichte und Getränke digital zu erfassen. Ausserdem bietet es die Möglichkeit Tageskarten nach einem spezifischen Menü auszuwählen.</Abstract>
   <CompanyAddress/>
   <CompanyPhone/>
   <CompanyFax/>
@@ -7077,7 +9295,7 @@
 </file>
 
 <file path=customXml/itemProps2.xml><?xml version="1.0" encoding="utf-8"?>
-<ds:datastoreItem xmlns:ds="http://schemas.openxmlformats.org/officeDocument/2006/customXml" ds:itemID="{0F7B164D-3DF5-487F-846F-DC6B4FBDFD7F}">
+<ds:datastoreItem xmlns:ds="http://schemas.openxmlformats.org/officeDocument/2006/customXml" ds:itemID="{015D0091-BE31-4CDF-BBC2-FDCA7098D34C}">
   <ds:schemaRefs>
     <ds:schemaRef ds:uri="http://schemas.openxmlformats.org/officeDocument/2006/bibliography"/>
   </ds:schemaRefs>

</xml_diff>